<commit_message>
Revision Session - 2
Revision Session - 2
</commit_message>
<xml_diff>
--- a/docs/CoreJava.docx
+++ b/docs/CoreJava.docx
@@ -6620,7 +6620,21 @@
           <w:sz w:val="32"/>
           <w:szCs w:val="32"/>
         </w:rPr>
-        <w:t>Here, n id the number of bits</w:t>
+        <w:t>Here, n i</w:t>
+      </w:r>
+      <w:r>
+        <w:rPr>
+          <w:sz w:val="32"/>
+          <w:szCs w:val="32"/>
+        </w:rPr>
+        <w:t>s</w:t>
+      </w:r>
+      <w:r>
+        <w:rPr>
+          <w:sz w:val="32"/>
+          <w:szCs w:val="32"/>
+        </w:rPr>
+        <w:t xml:space="preserve"> the number of bits</w:t>
       </w:r>
     </w:p>
     <w:p>
@@ -7937,7 +7951,6 @@
         <w:lastRenderedPageBreak/>
         <w:t xml:space="preserve">Rules to create </w:t>
       </w:r>
-      <w:proofErr w:type="spellStart"/>
       <w:r>
         <w:rPr>
           <w:b/>
@@ -7946,9 +7959,8 @@
           <w:szCs w:val="32"/>
           <w:u w:val="single"/>
         </w:rPr>
-        <w:t>Varaibles</w:t>
-      </w:r>
-      <w:proofErr w:type="spellEnd"/>
+        <w:t>Variables</w:t>
+      </w:r>
     </w:p>
     <w:p>
       <w:pPr>
@@ -8332,6 +8344,8 @@
       </w:r>
       <w:r>
         <w:rPr>
+          <w:b/>
+          <w:bCs/>
           <w:color w:val="FF0000"/>
           <w:sz w:val="32"/>
           <w:szCs w:val="32"/>

</xml_diff>

<commit_message>
Revision Session - 4
Revision Session - 4
</commit_message>
<xml_diff>
--- a/docs/CoreJava.docx
+++ b/docs/CoreJava.docx
@@ -28,9 +28,8 @@
           <w:sz w:val="40"/>
           <w:szCs w:val="40"/>
         </w:rPr>
-        <w:t xml:space="preserve"> </w:t>
-      </w:r>
-      <w:proofErr w:type="gramStart"/>
+        <w:t xml:space="preserve"> In Java</w:t>
+      </w:r>
       <w:r>
         <w:rPr>
           <w:b/>
@@ -38,26 +37,23 @@
           <w:sz w:val="40"/>
           <w:szCs w:val="40"/>
         </w:rPr>
-        <w:t>In</w:t>
-      </w:r>
-      <w:proofErr w:type="gramEnd"/>
-      <w:r>
-        <w:rPr>
-          <w:b/>
-          <w:bCs/>
+        <w:t xml:space="preserve"> (Full Stack Developer)</w:t>
+      </w:r>
+    </w:p>
+    <w:p>
+      <w:pPr>
+        <w:pStyle w:val="NoSpacing"/>
+        <w:rPr>
           <w:sz w:val="40"/>
           <w:szCs w:val="40"/>
         </w:rPr>
-        <w:t xml:space="preserve"> Java</w:t>
-      </w:r>
-      <w:r>
-        <w:rPr>
-          <w:b/>
-          <w:bCs/>
+      </w:pPr>
+      <w:r>
+        <w:rPr>
           <w:sz w:val="40"/>
           <w:szCs w:val="40"/>
         </w:rPr>
-        <w:t xml:space="preserve"> (Full Stack Developer)</w:t>
+        <w:t>Front End Tech (Front End Developer)</w:t>
       </w:r>
     </w:p>
     <w:p>
@@ -73,7 +69,8 @@
           <w:sz w:val="40"/>
           <w:szCs w:val="40"/>
         </w:rPr>
-        <w:t>Front End Tech (Front End Developer)</w:t>
+        <w:tab/>
+        <w:t xml:space="preserve">HTML, CSS, JS, React/Angular, Bootstrap </w:t>
       </w:r>
     </w:p>
     <w:p>
@@ -84,23 +81,22 @@
           <w:szCs w:val="40"/>
         </w:rPr>
       </w:pPr>
-      <w:r>
+    </w:p>
+    <w:p>
+      <w:pPr>
+        <w:pStyle w:val="NoSpacing"/>
         <w:rPr>
           <w:sz w:val="40"/>
           <w:szCs w:val="40"/>
         </w:rPr>
-        <w:tab/>
-        <w:t xml:space="preserve">HTML, CSS, JS, React/Angular, Bootstrap </w:t>
-      </w:r>
-    </w:p>
-    <w:p>
-      <w:pPr>
-        <w:pStyle w:val="NoSpacing"/>
+      </w:pPr>
+      <w:r>
         <w:rPr>
           <w:sz w:val="40"/>
           <w:szCs w:val="40"/>
         </w:rPr>
-      </w:pPr>
+        <w:t>Backend Tech (API Developer)</w:t>
+      </w:r>
     </w:p>
     <w:p>
       <w:pPr>
@@ -115,7 +111,8 @@
           <w:sz w:val="40"/>
           <w:szCs w:val="40"/>
         </w:rPr>
-        <w:t>Backend Tech (API Developer)</w:t>
+        <w:tab/>
+        <w:t>Core Java</w:t>
       </w:r>
     </w:p>
     <w:p>
@@ -132,7 +129,7 @@
           <w:szCs w:val="40"/>
         </w:rPr>
         <w:tab/>
-        <w:t>Core Java</w:t>
+        <w:t>Servlet/JSP</w:t>
       </w:r>
     </w:p>
     <w:p>
@@ -149,7 +146,7 @@
           <w:szCs w:val="40"/>
         </w:rPr>
         <w:tab/>
-        <w:t>Servlet/JSP</w:t>
+        <w:t>Spring Boot</w:t>
       </w:r>
     </w:p>
     <w:p>
@@ -160,60 +157,33 @@
           <w:szCs w:val="40"/>
         </w:rPr>
       </w:pPr>
+    </w:p>
+    <w:p>
+      <w:pPr>
+        <w:pStyle w:val="NoSpacing"/>
+      </w:pPr>
       <w:r>
         <w:rPr>
           <w:sz w:val="40"/>
           <w:szCs w:val="40"/>
         </w:rPr>
+        <w:t>DataBase (Data Base developer/ (DBA))</w:t>
+      </w:r>
+    </w:p>
+    <w:p>
+      <w:pPr>
+        <w:pStyle w:val="NoSpacing"/>
+        <w:rPr>
+          <w:sz w:val="32"/>
+          <w:szCs w:val="32"/>
+        </w:rPr>
+      </w:pPr>
+      <w:r>
+        <w:t xml:space="preserve"> </w:t>
+      </w:r>
+      <w:r>
         <w:tab/>
-        <w:t>Spring Boot</w:t>
-      </w:r>
-    </w:p>
-    <w:p>
-      <w:pPr>
-        <w:pStyle w:val="NoSpacing"/>
-        <w:rPr>
-          <w:sz w:val="40"/>
-          <w:szCs w:val="40"/>
-        </w:rPr>
-      </w:pPr>
-    </w:p>
-    <w:p>
-      <w:pPr>
-        <w:pStyle w:val="NoSpacing"/>
-      </w:pPr>
-      <w:proofErr w:type="spellStart"/>
-      <w:r>
-        <w:rPr>
-          <w:sz w:val="40"/>
-          <w:szCs w:val="40"/>
-        </w:rPr>
-        <w:t>DataBase</w:t>
-      </w:r>
-      <w:proofErr w:type="spellEnd"/>
-      <w:r>
-        <w:rPr>
-          <w:sz w:val="40"/>
-          <w:szCs w:val="40"/>
-        </w:rPr>
-        <w:t xml:space="preserve"> (Data Base developer/ (DBA))</w:t>
-      </w:r>
-    </w:p>
-    <w:p>
-      <w:pPr>
-        <w:pStyle w:val="NoSpacing"/>
-        <w:rPr>
-          <w:sz w:val="32"/>
-          <w:szCs w:val="32"/>
-        </w:rPr>
-      </w:pPr>
-      <w:r>
-        <w:t xml:space="preserve"> </w:t>
-      </w:r>
-      <w:r>
-        <w:tab/>
-      </w:r>
-      <w:proofErr w:type="spellStart"/>
+      </w:r>
       <w:r>
         <w:rPr>
           <w:sz w:val="32"/>
@@ -221,7 +191,6 @@
         </w:rPr>
         <w:t>MySql</w:t>
       </w:r>
-      <w:proofErr w:type="spellEnd"/>
     </w:p>
     <w:p>
       <w:pPr>
@@ -653,42 +622,26 @@
           <w:sz w:val="40"/>
           <w:szCs w:val="40"/>
         </w:rPr>
-        <w:t xml:space="preserve">It is </w:t>
-      </w:r>
-      <w:proofErr w:type="gramStart"/>
+        <w:t>It is an Programming Language, use to write a code/Program.</w:t>
+      </w:r>
+    </w:p>
+    <w:p>
+      <w:pPr>
+        <w:pStyle w:val="NoSpacing"/>
+        <w:numPr>
+          <w:ilvl w:val="0"/>
+          <w:numId w:val="1"/>
+        </w:numPr>
+        <w:rPr>
+          <w:sz w:val="32"/>
+          <w:szCs w:val="32"/>
+        </w:rPr>
+      </w:pPr>
       <w:r>
         <w:rPr>
           <w:sz w:val="40"/>
           <w:szCs w:val="40"/>
         </w:rPr>
-        <w:t>an</w:t>
-      </w:r>
-      <w:proofErr w:type="gramEnd"/>
-      <w:r>
-        <w:rPr>
-          <w:sz w:val="40"/>
-          <w:szCs w:val="40"/>
-        </w:rPr>
-        <w:t xml:space="preserve"> Programming Language, use to write a code/Program.</w:t>
-      </w:r>
-    </w:p>
-    <w:p>
-      <w:pPr>
-        <w:pStyle w:val="NoSpacing"/>
-        <w:numPr>
-          <w:ilvl w:val="0"/>
-          <w:numId w:val="1"/>
-        </w:numPr>
-        <w:rPr>
-          <w:sz w:val="32"/>
-          <w:szCs w:val="32"/>
-        </w:rPr>
-      </w:pPr>
-      <w:r>
-        <w:rPr>
-          <w:sz w:val="40"/>
-          <w:szCs w:val="40"/>
-        </w:rPr>
         <w:t>Type Application</w:t>
       </w:r>
     </w:p>
@@ -847,23 +800,7 @@
           <w:sz w:val="32"/>
           <w:szCs w:val="32"/>
         </w:rPr>
-        <w:t xml:space="preserve">editions are </w:t>
-      </w:r>
-      <w:proofErr w:type="gramStart"/>
-      <w:r>
-        <w:rPr>
-          <w:sz w:val="32"/>
-          <w:szCs w:val="32"/>
-        </w:rPr>
-        <w:t>introduce</w:t>
-      </w:r>
-      <w:proofErr w:type="gramEnd"/>
-      <w:r>
-        <w:rPr>
-          <w:sz w:val="32"/>
-          <w:szCs w:val="32"/>
-        </w:rPr>
-        <w:t xml:space="preserve"> int java 2</w:t>
+        <w:t>editions are introduce int java 2</w:t>
       </w:r>
       <w:r>
         <w:rPr>
@@ -976,21 +913,12 @@
           <w:szCs w:val="32"/>
         </w:rPr>
       </w:pPr>
-      <w:proofErr w:type="spellStart"/>
-      <w:r>
-        <w:rPr>
-          <w:sz w:val="32"/>
-          <w:szCs w:val="32"/>
-        </w:rPr>
-        <w:t>Netbeans</w:t>
-      </w:r>
-      <w:proofErr w:type="spellEnd"/>
-      <w:r>
-        <w:rPr>
-          <w:sz w:val="32"/>
-          <w:szCs w:val="32"/>
-        </w:rPr>
-        <w:t xml:space="preserve">/Eclipse/IntelliJ </w:t>
+      <w:r>
+        <w:rPr>
+          <w:sz w:val="32"/>
+          <w:szCs w:val="32"/>
+        </w:rPr>
+        <w:t xml:space="preserve">Netbeans/Eclipse/IntelliJ </w:t>
       </w:r>
     </w:p>
     <w:p>
@@ -1295,23 +1223,7 @@
           <w:sz w:val="32"/>
           <w:szCs w:val="32"/>
         </w:rPr>
-        <w:t xml:space="preserve">Check after installation whether </w:t>
-      </w:r>
-      <w:proofErr w:type="spellStart"/>
-      <w:r>
-        <w:rPr>
-          <w:sz w:val="32"/>
-          <w:szCs w:val="32"/>
-        </w:rPr>
-        <w:t>Jdk</w:t>
-      </w:r>
-      <w:proofErr w:type="spellEnd"/>
-      <w:r>
-        <w:rPr>
-          <w:sz w:val="32"/>
-          <w:szCs w:val="32"/>
-        </w:rPr>
-        <w:t xml:space="preserve"> created inside programs file or not</w:t>
+        <w:t>Check after installation whether Jdk created inside programs file or not</w:t>
       </w:r>
     </w:p>
     <w:p>
@@ -1594,20 +1506,8 @@
           <w:sz w:val="32"/>
           <w:szCs w:val="32"/>
         </w:rPr>
-        <w:t xml:space="preserve">Environment </w:t>
-      </w:r>
-      <w:proofErr w:type="gramStart"/>
-      <w:r>
-        <w:rPr>
-          <w:b/>
-          <w:bCs/>
-          <w:color w:val="000000" w:themeColor="text1"/>
-          <w:sz w:val="32"/>
-          <w:szCs w:val="32"/>
-        </w:rPr>
-        <w:t>Variables..</w:t>
-      </w:r>
-      <w:proofErr w:type="gramEnd"/>
+        <w:t>Environment Variables..</w:t>
+      </w:r>
       <w:r>
         <w:rPr>
           <w:b/>
@@ -2202,7 +2102,6 @@
         </w:rPr>
         <w:t>“</w:t>
       </w:r>
-      <w:proofErr w:type="spellStart"/>
       <w:r>
         <w:rPr>
           <w:b/>
@@ -2212,7 +2111,6 @@
         </w:rPr>
         <w:t>javac</w:t>
       </w:r>
-      <w:proofErr w:type="spellEnd"/>
       <w:r>
         <w:rPr>
           <w:b/>
@@ -2800,27 +2698,7 @@
           <w:sz w:val="32"/>
           <w:szCs w:val="32"/>
         </w:rPr>
-        <w:t>public class &lt;</w:t>
-      </w:r>
-      <w:proofErr w:type="spellStart"/>
-      <w:r>
-        <w:rPr>
-          <w:b/>
-          <w:bCs/>
-          <w:sz w:val="32"/>
-          <w:szCs w:val="32"/>
-        </w:rPr>
-        <w:t>NameOfClass</w:t>
-      </w:r>
-      <w:proofErr w:type="spellEnd"/>
-      <w:r>
-        <w:rPr>
-          <w:b/>
-          <w:bCs/>
-          <w:sz w:val="32"/>
-          <w:szCs w:val="32"/>
-        </w:rPr>
-        <w:t xml:space="preserve">&gt; </w:t>
+        <w:t xml:space="preserve">public class &lt;NameOfClass&gt; </w:t>
       </w:r>
     </w:p>
     <w:p>
@@ -2975,47 +2853,7 @@
           <w:sz w:val="32"/>
           <w:szCs w:val="32"/>
         </w:rPr>
-        <w:t xml:space="preserve">public static void </w:t>
-      </w:r>
-      <w:proofErr w:type="gramStart"/>
-      <w:r>
-        <w:rPr>
-          <w:b/>
-          <w:bCs/>
-          <w:sz w:val="32"/>
-          <w:szCs w:val="32"/>
-        </w:rPr>
-        <w:t>main(</w:t>
-      </w:r>
-      <w:proofErr w:type="gramEnd"/>
-      <w:r>
-        <w:rPr>
-          <w:b/>
-          <w:bCs/>
-          <w:sz w:val="32"/>
-          <w:szCs w:val="32"/>
-        </w:rPr>
-        <w:t xml:space="preserve">String </w:t>
-      </w:r>
-      <w:proofErr w:type="spellStart"/>
-      <w:r>
-        <w:rPr>
-          <w:b/>
-          <w:bCs/>
-          <w:sz w:val="32"/>
-          <w:szCs w:val="32"/>
-        </w:rPr>
-        <w:t>args</w:t>
-      </w:r>
-      <w:proofErr w:type="spellEnd"/>
-      <w:r>
-        <w:rPr>
-          <w:b/>
-          <w:bCs/>
-          <w:sz w:val="32"/>
-          <w:szCs w:val="32"/>
-        </w:rPr>
-        <w:t>[])</w:t>
+        <w:t>public static void main(String args[])</w:t>
       </w:r>
     </w:p>
     <w:p>
@@ -3135,7 +2973,6 @@
           <w:szCs w:val="28"/>
         </w:rPr>
       </w:pPr>
-      <w:proofErr w:type="spellStart"/>
       <w:r>
         <w:rPr>
           <w:b/>
@@ -3143,37 +2980,7 @@
           <w:sz w:val="28"/>
           <w:szCs w:val="28"/>
         </w:rPr>
-        <w:t>System.out.println</w:t>
-      </w:r>
-      <w:proofErr w:type="spellEnd"/>
-      <w:r>
-        <w:rPr>
-          <w:b/>
-          <w:bCs/>
-          <w:sz w:val="28"/>
-          <w:szCs w:val="28"/>
-        </w:rPr>
-        <w:t xml:space="preserve">(“Hello, </w:t>
-      </w:r>
-      <w:proofErr w:type="gramStart"/>
-      <w:r>
-        <w:rPr>
-          <w:b/>
-          <w:bCs/>
-          <w:sz w:val="28"/>
-          <w:szCs w:val="28"/>
-        </w:rPr>
-        <w:t>This</w:t>
-      </w:r>
-      <w:proofErr w:type="gramEnd"/>
-      <w:r>
-        <w:rPr>
-          <w:b/>
-          <w:bCs/>
-          <w:sz w:val="28"/>
-          <w:szCs w:val="28"/>
-        </w:rPr>
-        <w:t xml:space="preserve"> is my First Java Program”);</w:t>
+        <w:t>System.out.println(“Hello, This is my First Java Program”);</w:t>
       </w:r>
     </w:p>
     <w:p>
@@ -3248,21 +3055,12 @@
           <w:szCs w:val="32"/>
         </w:rPr>
       </w:pPr>
-      <w:proofErr w:type="gramStart"/>
-      <w:r>
-        <w:rPr>
-          <w:sz w:val="32"/>
-          <w:szCs w:val="32"/>
-        </w:rPr>
-        <w:t>Example :</w:t>
-      </w:r>
-      <w:proofErr w:type="gramEnd"/>
-      <w:r>
-        <w:rPr>
-          <w:sz w:val="32"/>
-          <w:szCs w:val="32"/>
-        </w:rPr>
-        <w:t xml:space="preserve"> </w:t>
+      <w:r>
+        <w:rPr>
+          <w:sz w:val="32"/>
+          <w:szCs w:val="32"/>
+        </w:rPr>
+        <w:t xml:space="preserve">Example : </w:t>
       </w:r>
       <w:r>
         <w:rPr>
@@ -3384,23 +3182,7 @@
           <w:sz w:val="32"/>
           <w:szCs w:val="32"/>
         </w:rPr>
-        <w:t xml:space="preserve">Command prompt must </w:t>
-      </w:r>
-      <w:proofErr w:type="gramStart"/>
-      <w:r>
-        <w:rPr>
-          <w:sz w:val="32"/>
-          <w:szCs w:val="32"/>
-        </w:rPr>
-        <w:t>points</w:t>
-      </w:r>
-      <w:proofErr w:type="gramEnd"/>
-      <w:r>
-        <w:rPr>
-          <w:sz w:val="32"/>
-          <w:szCs w:val="32"/>
-        </w:rPr>
-        <w:t xml:space="preserve"> to a location where you save your source file</w:t>
+        <w:t>Command prompt must points to a location where you save your source file</w:t>
       </w:r>
       <w:r>
         <w:rPr>
@@ -3473,8 +3255,6 @@
         </w:rPr>
         <w:t>“</w:t>
       </w:r>
-      <w:proofErr w:type="spellStart"/>
-      <w:proofErr w:type="gramStart"/>
       <w:r>
         <w:rPr>
           <w:b/>
@@ -3483,19 +3263,7 @@
           <w:szCs w:val="32"/>
           <w:highlight w:val="yellow"/>
         </w:rPr>
-        <w:t>javac</w:t>
-      </w:r>
-      <w:proofErr w:type="spellEnd"/>
-      <w:proofErr w:type="gramEnd"/>
-      <w:r>
-        <w:rPr>
-          <w:b/>
-          <w:bCs/>
-          <w:sz w:val="32"/>
-          <w:szCs w:val="32"/>
-          <w:highlight w:val="yellow"/>
-        </w:rPr>
-        <w:t xml:space="preserve"> filename.java</w:t>
+        <w:t>javac filename.java</w:t>
       </w:r>
       <w:r>
         <w:rPr>
@@ -3526,16 +3294,8 @@
           <w:szCs w:val="32"/>
         </w:rPr>
         <w:tab/>
-      </w:r>
-      <w:proofErr w:type="gramStart"/>
-      <w:r>
-        <w:rPr>
-          <w:sz w:val="32"/>
-          <w:szCs w:val="32"/>
-        </w:rPr>
         <w:t>Example :</w:t>
       </w:r>
-      <w:proofErr w:type="gramEnd"/>
       <w:r>
         <w:rPr>
           <w:sz w:val="32"/>
@@ -3543,21 +3303,12 @@
         </w:rPr>
         <w:t xml:space="preserve"> </w:t>
       </w:r>
-      <w:proofErr w:type="spellStart"/>
-      <w:r>
-        <w:rPr>
-          <w:sz w:val="32"/>
-          <w:szCs w:val="32"/>
-        </w:rPr>
-        <w:t>javac</w:t>
-      </w:r>
-      <w:proofErr w:type="spellEnd"/>
-      <w:r>
-        <w:rPr>
-          <w:sz w:val="32"/>
-          <w:szCs w:val="32"/>
-        </w:rPr>
-        <w:t xml:space="preserve"> WelcomeJava.java</w:t>
+      <w:r>
+        <w:rPr>
+          <w:sz w:val="32"/>
+          <w:szCs w:val="32"/>
+        </w:rPr>
+        <w:t>javac WelcomeJava.java</w:t>
       </w:r>
     </w:p>
     <w:p>
@@ -3597,23 +3348,7 @@
           <w:sz w:val="32"/>
           <w:szCs w:val="32"/>
         </w:rPr>
-        <w:t xml:space="preserve">In this stage higher level code will converted into </w:t>
-      </w:r>
-      <w:proofErr w:type="gramStart"/>
-      <w:r>
-        <w:rPr>
-          <w:sz w:val="32"/>
-          <w:szCs w:val="32"/>
-        </w:rPr>
-        <w:t>lower level</w:t>
-      </w:r>
-      <w:proofErr w:type="gramEnd"/>
-      <w:r>
-        <w:rPr>
-          <w:sz w:val="32"/>
-          <w:szCs w:val="32"/>
-        </w:rPr>
-        <w:t xml:space="preserve"> code which is also known as byte code.</w:t>
+        <w:t>In this stage higher level code will converted into lower level code which is also known as byte code.</w:t>
       </w:r>
     </w:p>
     <w:p>
@@ -3714,7 +3449,6 @@
         </w:rPr>
         <w:t>“</w:t>
       </w:r>
-      <w:proofErr w:type="gramStart"/>
       <w:r>
         <w:rPr>
           <w:b/>
@@ -3723,31 +3457,8 @@
           <w:szCs w:val="32"/>
           <w:highlight w:val="yellow"/>
         </w:rPr>
-        <w:t>java</w:t>
-      </w:r>
-      <w:proofErr w:type="gramEnd"/>
-      <w:r>
-        <w:rPr>
-          <w:b/>
-          <w:bCs/>
-          <w:sz w:val="32"/>
-          <w:szCs w:val="32"/>
-          <w:highlight w:val="yellow"/>
-        </w:rPr>
-        <w:t xml:space="preserve"> </w:t>
-      </w:r>
-      <w:proofErr w:type="spellStart"/>
-      <w:r>
-        <w:rPr>
-          <w:b/>
-          <w:bCs/>
-          <w:sz w:val="32"/>
-          <w:szCs w:val="32"/>
-          <w:highlight w:val="yellow"/>
-        </w:rPr>
-        <w:t>ClassName</w:t>
-      </w:r>
-      <w:proofErr w:type="spellEnd"/>
+        <w:t>java ClassName</w:t>
+      </w:r>
       <w:r>
         <w:rPr>
           <w:sz w:val="32"/>
@@ -3777,17 +3488,8 @@
           <w:sz w:val="32"/>
           <w:szCs w:val="32"/>
         </w:rPr>
-        <w:t xml:space="preserve">java </w:t>
-      </w:r>
-      <w:proofErr w:type="spellStart"/>
-      <w:r>
-        <w:rPr>
-          <w:sz w:val="32"/>
-          <w:szCs w:val="32"/>
-        </w:rPr>
-        <w:t>WelcomeJava</w:t>
-      </w:r>
-      <w:proofErr w:type="spellEnd"/>
+        <w:t>java WelcomeJava</w:t>
+      </w:r>
     </w:p>
     <w:p>
       <w:pPr>
@@ -4043,23 +3745,7 @@
           <w:sz w:val="32"/>
           <w:szCs w:val="32"/>
         </w:rPr>
-        <w:t xml:space="preserve">All keyword </w:t>
-      </w:r>
-      <w:proofErr w:type="gramStart"/>
-      <w:r>
-        <w:rPr>
-          <w:sz w:val="32"/>
-          <w:szCs w:val="32"/>
-        </w:rPr>
-        <w:t>are</w:t>
-      </w:r>
-      <w:proofErr w:type="gramEnd"/>
-      <w:r>
-        <w:rPr>
-          <w:sz w:val="32"/>
-          <w:szCs w:val="32"/>
-        </w:rPr>
-        <w:t xml:space="preserve"> always in small case</w:t>
+        <w:t>All keyword are always in small case</w:t>
       </w:r>
     </w:p>
     <w:p>
@@ -4116,39 +3802,7 @@
           <w:sz w:val="32"/>
           <w:szCs w:val="32"/>
         </w:rPr>
-        <w:t xml:space="preserve">public, static, void, class, int, short, </w:t>
-      </w:r>
-      <w:proofErr w:type="spellStart"/>
-      <w:r>
-        <w:rPr>
-          <w:sz w:val="32"/>
-          <w:szCs w:val="32"/>
-        </w:rPr>
-        <w:t>boolean</w:t>
-      </w:r>
-      <w:proofErr w:type="spellEnd"/>
-      <w:r>
-        <w:rPr>
-          <w:sz w:val="32"/>
-          <w:szCs w:val="32"/>
-        </w:rPr>
-        <w:t xml:space="preserve">, double, float, char, long, if, else, while, do, while, </w:t>
-      </w:r>
-      <w:proofErr w:type="spellStart"/>
-      <w:r>
-        <w:rPr>
-          <w:sz w:val="32"/>
-          <w:szCs w:val="32"/>
-        </w:rPr>
-        <w:t>enum</w:t>
-      </w:r>
-      <w:proofErr w:type="spellEnd"/>
-      <w:r>
-        <w:rPr>
-          <w:sz w:val="32"/>
-          <w:szCs w:val="32"/>
-        </w:rPr>
-        <w:t>, extends, implements, new</w:t>
+        <w:t>public, static, void, class, int, short, boolean, double, float, char, long, if, else, while, do, while, enum, extends, implements, new</w:t>
       </w:r>
       <w:r>
         <w:rPr>
@@ -4291,23 +3945,7 @@
           <w:sz w:val="32"/>
           <w:szCs w:val="32"/>
         </w:rPr>
-        <w:t xml:space="preserve">Identifiers are </w:t>
-      </w:r>
-      <w:proofErr w:type="spellStart"/>
-      <w:r>
-        <w:rPr>
-          <w:sz w:val="32"/>
-          <w:szCs w:val="32"/>
-        </w:rPr>
-        <w:t>use</w:t>
-      </w:r>
-      <w:proofErr w:type="spellEnd"/>
-      <w:r>
-        <w:rPr>
-          <w:sz w:val="32"/>
-          <w:szCs w:val="32"/>
-        </w:rPr>
-        <w:t xml:space="preserve"> for a class, method, variable, constant</w:t>
+        <w:t>Identifiers are use for a class, method, variable, constant</w:t>
       </w:r>
       <w:r>
         <w:rPr>
@@ -4687,7 +4325,6 @@
                 <w:szCs w:val="32"/>
               </w:rPr>
             </w:pPr>
-            <w:proofErr w:type="spellStart"/>
             <w:r>
               <w:rPr>
                 <w:sz w:val="32"/>
@@ -4695,7 +4332,6 @@
               </w:rPr>
               <w:t>printDetails</w:t>
             </w:r>
-            <w:proofErr w:type="spellEnd"/>
           </w:p>
         </w:tc>
         <w:tc>
@@ -4826,17 +4462,8 @@
                 <w:sz w:val="32"/>
                 <w:szCs w:val="32"/>
               </w:rPr>
-              <w:t>@</w:t>
+              <w:t>@email</w:t>
             </w:r>
-            <w:proofErr w:type="gramStart"/>
-            <w:r>
-              <w:rPr>
-                <w:sz w:val="32"/>
-                <w:szCs w:val="32"/>
-              </w:rPr>
-              <w:t>email</w:t>
-            </w:r>
-            <w:proofErr w:type="gramEnd"/>
           </w:p>
         </w:tc>
         <w:tc>
@@ -5294,33 +4921,8 @@
           <w:sz w:val="32"/>
           <w:szCs w:val="32"/>
         </w:rPr>
-        <w:t xml:space="preserve">Example: String, Welcome, </w:t>
-      </w:r>
-      <w:proofErr w:type="spellStart"/>
-      <w:r>
-        <w:rPr>
-          <w:sz w:val="32"/>
-          <w:szCs w:val="32"/>
-        </w:rPr>
-        <w:t>EmployeeDetails</w:t>
-      </w:r>
-      <w:proofErr w:type="spellEnd"/>
-      <w:r>
-        <w:rPr>
-          <w:sz w:val="32"/>
-          <w:szCs w:val="32"/>
-        </w:rPr>
-        <w:t xml:space="preserve">, </w:t>
-      </w:r>
-      <w:proofErr w:type="spellStart"/>
-      <w:r>
-        <w:rPr>
-          <w:sz w:val="32"/>
-          <w:szCs w:val="32"/>
-        </w:rPr>
-        <w:t>StudentAddressDetails</w:t>
-      </w:r>
-      <w:proofErr w:type="spellEnd"/>
+        <w:t>Example: String, Welcome, EmployeeDetails, StudentAddressDetails</w:t>
+      </w:r>
       <w:r>
         <w:rPr>
           <w:sz w:val="32"/>
@@ -5438,49 +5040,8 @@
           <w:sz w:val="32"/>
           <w:szCs w:val="32"/>
         </w:rPr>
-        <w:t xml:space="preserve">Example: </w:t>
-      </w:r>
-      <w:proofErr w:type="spellStart"/>
-      <w:r>
-        <w:rPr>
-          <w:sz w:val="32"/>
-          <w:szCs w:val="32"/>
-        </w:rPr>
-        <w:t>println</w:t>
-      </w:r>
-      <w:proofErr w:type="spellEnd"/>
-      <w:r>
-        <w:rPr>
-          <w:sz w:val="32"/>
-          <w:szCs w:val="32"/>
-        </w:rPr>
-        <w:t xml:space="preserve">, main, </w:t>
-      </w:r>
-      <w:proofErr w:type="spellStart"/>
-      <w:r>
-        <w:rPr>
-          <w:sz w:val="32"/>
-          <w:szCs w:val="32"/>
-        </w:rPr>
-        <w:t>printEmployeeDetails</w:t>
-      </w:r>
-      <w:proofErr w:type="spellEnd"/>
-      <w:r>
-        <w:rPr>
-          <w:sz w:val="32"/>
-          <w:szCs w:val="32"/>
-        </w:rPr>
-        <w:t xml:space="preserve">, </w:t>
-      </w:r>
-      <w:proofErr w:type="spellStart"/>
-      <w:r>
-        <w:rPr>
-          <w:sz w:val="32"/>
-          <w:szCs w:val="32"/>
-        </w:rPr>
-        <w:t>employeeName</w:t>
-      </w:r>
-      <w:proofErr w:type="spellEnd"/>
+        <w:t>Example: println, main, printEmployeeDetails, employeeName</w:t>
+      </w:r>
       <w:r>
         <w:rPr>
           <w:sz w:val="32"/>
@@ -5567,23 +5128,7 @@
           <w:sz w:val="32"/>
           <w:szCs w:val="32"/>
         </w:rPr>
-        <w:t xml:space="preserve">If </w:t>
-      </w:r>
-      <w:proofErr w:type="gramStart"/>
-      <w:r>
-        <w:rPr>
-          <w:sz w:val="32"/>
-          <w:szCs w:val="32"/>
-        </w:rPr>
-        <w:t>It</w:t>
-      </w:r>
-      <w:proofErr w:type="gramEnd"/>
-      <w:r>
-        <w:rPr>
-          <w:sz w:val="32"/>
-          <w:szCs w:val="32"/>
-        </w:rPr>
-        <w:t xml:space="preserve"> is a combination of more than one word, then use _ between all the words (Snaky Way).</w:t>
+        <w:t>If It is a combination of more than one word, then use _ between all the words (Snaky Way).</w:t>
       </w:r>
     </w:p>
     <w:p>
@@ -5727,17 +5272,8 @@
           <w:sz w:val="32"/>
           <w:szCs w:val="32"/>
         </w:rPr>
-        <w:t xml:space="preserve">Are the types of values which can be use in a java </w:t>
-      </w:r>
-      <w:proofErr w:type="gramStart"/>
-      <w:r>
-        <w:rPr>
-          <w:sz w:val="32"/>
-          <w:szCs w:val="32"/>
-        </w:rPr>
-        <w:t>program.</w:t>
-      </w:r>
-      <w:proofErr w:type="gramEnd"/>
+        <w:t>Are the types of values which can be use in a java program.</w:t>
+      </w:r>
     </w:p>
     <w:p>
       <w:pPr>
@@ -5926,23 +5462,7 @@
           <w:sz w:val="32"/>
           <w:szCs w:val="32"/>
         </w:rPr>
-        <w:t xml:space="preserve">Can store a </w:t>
-      </w:r>
-      <w:proofErr w:type="gramStart"/>
-      <w:r>
-        <w:rPr>
-          <w:sz w:val="32"/>
-          <w:szCs w:val="32"/>
-        </w:rPr>
-        <w:t>values</w:t>
-      </w:r>
-      <w:proofErr w:type="gramEnd"/>
-      <w:r>
-        <w:rPr>
-          <w:sz w:val="32"/>
-          <w:szCs w:val="32"/>
-        </w:rPr>
-        <w:t xml:space="preserve"> which do not have any data type.</w:t>
+        <w:t>Can store a values which do not have any data type.</w:t>
       </w:r>
     </w:p>
     <w:p>
@@ -5977,21 +5497,12 @@
           <w:szCs w:val="32"/>
         </w:rPr>
       </w:pPr>
-      <w:proofErr w:type="gramStart"/>
-      <w:r>
-        <w:rPr>
-          <w:sz w:val="32"/>
-          <w:szCs w:val="32"/>
-        </w:rPr>
-        <w:t>Example :</w:t>
-      </w:r>
-      <w:proofErr w:type="gramEnd"/>
-      <w:r>
-        <w:rPr>
-          <w:sz w:val="32"/>
-          <w:szCs w:val="32"/>
-        </w:rPr>
-        <w:t xml:space="preserve"> 23, 32, -12, -22 </w:t>
+      <w:r>
+        <w:rPr>
+          <w:sz w:val="32"/>
+          <w:szCs w:val="32"/>
+        </w:rPr>
+        <w:t xml:space="preserve">Example : 23, 32, -12, -22 </w:t>
       </w:r>
     </w:p>
     <w:p>
@@ -6071,21 +5582,12 @@
           <w:szCs w:val="32"/>
         </w:rPr>
       </w:pPr>
-      <w:proofErr w:type="gramStart"/>
-      <w:r>
-        <w:rPr>
-          <w:sz w:val="32"/>
-          <w:szCs w:val="32"/>
-        </w:rPr>
-        <w:t>Example :</w:t>
-      </w:r>
-      <w:proofErr w:type="gramEnd"/>
-      <w:r>
-        <w:rPr>
-          <w:sz w:val="32"/>
-          <w:szCs w:val="32"/>
-        </w:rPr>
-        <w:t xml:space="preserve"> 3.14, 9.8, -23.12</w:t>
+      <w:r>
+        <w:rPr>
+          <w:sz w:val="32"/>
+          <w:szCs w:val="32"/>
+        </w:rPr>
+        <w:t>Example : 3.14, 9.8, -23.12</w:t>
       </w:r>
     </w:p>
     <w:p>
@@ -6320,56 +5822,16 @@
           <w:sz w:val="32"/>
           <w:szCs w:val="32"/>
         </w:rPr>
-        <w:t xml:space="preserve">Formula to calculate range of values for each data </w:t>
-      </w:r>
-      <w:proofErr w:type="gramStart"/>
-      <w:r>
-        <w:rPr>
-          <w:b/>
-          <w:bCs/>
-          <w:sz w:val="32"/>
-          <w:szCs w:val="32"/>
-        </w:rPr>
-        <w:t>type</w:t>
-      </w:r>
-      <w:r>
-        <w:rPr>
-          <w:b/>
-          <w:bCs/>
-          <w:sz w:val="32"/>
-          <w:szCs w:val="32"/>
-        </w:rPr>
-        <w:t>(</w:t>
-      </w:r>
-      <w:proofErr w:type="gramEnd"/>
-      <w:r>
-        <w:rPr>
-          <w:b/>
-          <w:bCs/>
-          <w:sz w:val="32"/>
-          <w:szCs w:val="32"/>
-        </w:rPr>
-        <w:t xml:space="preserve">Except char and </w:t>
-      </w:r>
-      <w:proofErr w:type="spellStart"/>
-      <w:r>
-        <w:rPr>
-          <w:b/>
-          <w:bCs/>
-          <w:sz w:val="32"/>
-          <w:szCs w:val="32"/>
-        </w:rPr>
-        <w:t>boolean</w:t>
-      </w:r>
-      <w:proofErr w:type="spellEnd"/>
-      <w:r>
-        <w:rPr>
-          <w:b/>
-          <w:bCs/>
-          <w:sz w:val="32"/>
-          <w:szCs w:val="32"/>
-        </w:rPr>
-        <w:t>)</w:t>
+        <w:t>Formula to calculate range of values for each data type</w:t>
+      </w:r>
+      <w:r>
+        <w:rPr>
+          <w:b/>
+          <w:bCs/>
+          <w:sz w:val="32"/>
+          <w:szCs w:val="32"/>
+        </w:rPr>
+        <w:t>(Except char and boolean)</w:t>
       </w:r>
     </w:p>
     <w:p>
@@ -6420,23 +5882,71 @@
           <w:sz w:val="32"/>
           <w:szCs w:val="32"/>
         </w:rPr>
-        <w:t xml:space="preserve">   </w:t>
-      </w:r>
-      <w:proofErr w:type="gramStart"/>
-      <w:r>
-        <w:rPr>
-          <w:b/>
-          <w:bCs/>
-          <w:sz w:val="32"/>
-          <w:szCs w:val="32"/>
-        </w:rPr>
-        <w:t>to  2</w:t>
-      </w:r>
-      <w:proofErr w:type="gramEnd"/>
-      <w:r>
-        <w:rPr>
-          <w:b/>
-          <w:bCs/>
+        <w:t xml:space="preserve">   to  2 </w:t>
+      </w:r>
+      <w:r>
+        <w:rPr>
+          <w:b/>
+          <w:bCs/>
+          <w:sz w:val="32"/>
+          <w:szCs w:val="32"/>
+          <w:vertAlign w:val="superscript"/>
+        </w:rPr>
+        <w:t>n-1</w:t>
+      </w:r>
+      <w:r>
+        <w:rPr>
+          <w:b/>
+          <w:bCs/>
+          <w:sz w:val="32"/>
+          <w:szCs w:val="32"/>
+        </w:rPr>
+        <w:t xml:space="preserve"> -1</w:t>
+      </w:r>
+    </w:p>
+    <w:p>
+      <w:pPr>
+        <w:pStyle w:val="NoSpacing"/>
+        <w:rPr>
+          <w:b/>
+          <w:bCs/>
+          <w:sz w:val="32"/>
+          <w:szCs w:val="32"/>
+        </w:rPr>
+      </w:pPr>
+    </w:p>
+    <w:p>
+      <w:pPr>
+        <w:pStyle w:val="NoSpacing"/>
+        <w:rPr>
+          <w:sz w:val="32"/>
+          <w:szCs w:val="32"/>
+        </w:rPr>
+      </w:pPr>
+      <w:r>
+        <w:rPr>
+          <w:sz w:val="32"/>
+          <w:szCs w:val="32"/>
+        </w:rPr>
+        <w:t>Example</w:t>
+      </w:r>
+      <w:r>
+        <w:rPr>
+          <w:sz w:val="32"/>
+          <w:szCs w:val="32"/>
+        </w:rPr>
+        <w:t xml:space="preserve">: byte = -2 </w:t>
+      </w:r>
+      <w:r>
+        <w:rPr>
+          <w:sz w:val="32"/>
+          <w:szCs w:val="32"/>
+          <w:vertAlign w:val="superscript"/>
+        </w:rPr>
+        <w:t>8-1</w:t>
+      </w:r>
+      <w:r>
+        <w:rPr>
           <w:sz w:val="32"/>
           <w:szCs w:val="32"/>
         </w:rPr>
@@ -6444,18 +5954,21 @@
       </w:r>
       <w:r>
         <w:rPr>
-          <w:b/>
-          <w:bCs/>
+          <w:sz w:val="32"/>
+          <w:szCs w:val="32"/>
+        </w:rPr>
+        <w:t xml:space="preserve"> to  2 </w:t>
+      </w:r>
+      <w:r>
+        <w:rPr>
           <w:sz w:val="32"/>
           <w:szCs w:val="32"/>
           <w:vertAlign w:val="superscript"/>
         </w:rPr>
-        <w:t>n-1</w:t>
-      </w:r>
-      <w:r>
-        <w:rPr>
-          <w:b/>
-          <w:bCs/>
+        <w:t>8-1</w:t>
+      </w:r>
+      <w:r>
+        <w:rPr>
           <w:sz w:val="32"/>
           <w:szCs w:val="32"/>
         </w:rPr>
@@ -6466,94 +5979,6 @@
       <w:pPr>
         <w:pStyle w:val="NoSpacing"/>
         <w:rPr>
-          <w:b/>
-          <w:bCs/>
-          <w:sz w:val="32"/>
-          <w:szCs w:val="32"/>
-        </w:rPr>
-      </w:pPr>
-    </w:p>
-    <w:p>
-      <w:pPr>
-        <w:pStyle w:val="NoSpacing"/>
-        <w:rPr>
-          <w:sz w:val="32"/>
-          <w:szCs w:val="32"/>
-        </w:rPr>
-      </w:pPr>
-      <w:r>
-        <w:rPr>
-          <w:sz w:val="32"/>
-          <w:szCs w:val="32"/>
-        </w:rPr>
-        <w:t>Example</w:t>
-      </w:r>
-      <w:r>
-        <w:rPr>
-          <w:sz w:val="32"/>
-          <w:szCs w:val="32"/>
-        </w:rPr>
-        <w:t xml:space="preserve">: byte = -2 </w:t>
-      </w:r>
-      <w:r>
-        <w:rPr>
-          <w:sz w:val="32"/>
-          <w:szCs w:val="32"/>
-          <w:vertAlign w:val="superscript"/>
-        </w:rPr>
-        <w:t>8-</w:t>
-      </w:r>
-      <w:proofErr w:type="gramStart"/>
-      <w:r>
-        <w:rPr>
-          <w:sz w:val="32"/>
-          <w:szCs w:val="32"/>
-          <w:vertAlign w:val="superscript"/>
-        </w:rPr>
-        <w:t>1</w:t>
-      </w:r>
-      <w:r>
-        <w:rPr>
-          <w:sz w:val="32"/>
-          <w:szCs w:val="32"/>
-        </w:rPr>
-        <w:t xml:space="preserve"> </w:t>
-      </w:r>
-      <w:r>
-        <w:rPr>
-          <w:sz w:val="32"/>
-          <w:szCs w:val="32"/>
-        </w:rPr>
-        <w:t xml:space="preserve"> to</w:t>
-      </w:r>
-      <w:proofErr w:type="gramEnd"/>
-      <w:r>
-        <w:rPr>
-          <w:sz w:val="32"/>
-          <w:szCs w:val="32"/>
-        </w:rPr>
-        <w:t xml:space="preserve">  2 </w:t>
-      </w:r>
-      <w:r>
-        <w:rPr>
-          <w:sz w:val="32"/>
-          <w:szCs w:val="32"/>
-          <w:vertAlign w:val="superscript"/>
-        </w:rPr>
-        <w:t>8-1</w:t>
-      </w:r>
-      <w:r>
-        <w:rPr>
-          <w:sz w:val="32"/>
-          <w:szCs w:val="32"/>
-        </w:rPr>
-        <w:t xml:space="preserve"> -1</w:t>
-      </w:r>
-    </w:p>
-    <w:p>
-      <w:pPr>
-        <w:pStyle w:val="NoSpacing"/>
-        <w:rPr>
           <w:sz w:val="32"/>
           <w:szCs w:val="32"/>
         </w:rPr>
@@ -6584,17 +6009,8 @@
           <w:sz w:val="32"/>
           <w:szCs w:val="32"/>
         </w:rPr>
-        <w:t xml:space="preserve">-128   </w:t>
-      </w:r>
-      <w:proofErr w:type="gramStart"/>
-      <w:r>
-        <w:rPr>
-          <w:sz w:val="32"/>
-          <w:szCs w:val="32"/>
-        </w:rPr>
-        <w:t>to  127</w:t>
-      </w:r>
-      <w:proofErr w:type="gramEnd"/>
+        <w:t>-128   to  127</w:t>
+      </w:r>
     </w:p>
     <w:p>
       <w:pPr>
@@ -6725,39 +6141,7 @@
           <w:sz w:val="32"/>
           <w:szCs w:val="32"/>
         </w:rPr>
-        <w:t xml:space="preserve">Variables are </w:t>
-      </w:r>
-      <w:proofErr w:type="spellStart"/>
-      <w:r>
-        <w:rPr>
-          <w:sz w:val="32"/>
-          <w:szCs w:val="32"/>
-        </w:rPr>
-        <w:t>use</w:t>
-      </w:r>
-      <w:proofErr w:type="spellEnd"/>
-      <w:r>
-        <w:rPr>
-          <w:sz w:val="32"/>
-          <w:szCs w:val="32"/>
-        </w:rPr>
-        <w:t xml:space="preserve"> to store a </w:t>
-      </w:r>
-      <w:proofErr w:type="gramStart"/>
-      <w:r>
-        <w:rPr>
-          <w:sz w:val="32"/>
-          <w:szCs w:val="32"/>
-        </w:rPr>
-        <w:t>values</w:t>
-      </w:r>
-      <w:proofErr w:type="gramEnd"/>
-      <w:r>
-        <w:rPr>
-          <w:sz w:val="32"/>
-          <w:szCs w:val="32"/>
-        </w:rPr>
-        <w:t>.</w:t>
+        <w:t>Variables are use to store a values.</w:t>
       </w:r>
     </w:p>
     <w:p>
@@ -6817,23 +6201,7 @@
           <w:sz w:val="32"/>
           <w:szCs w:val="32"/>
         </w:rPr>
-        <w:t xml:space="preserve">Variables can be </w:t>
-      </w:r>
-      <w:proofErr w:type="spellStart"/>
-      <w:r>
-        <w:rPr>
-          <w:sz w:val="32"/>
-          <w:szCs w:val="32"/>
-        </w:rPr>
-        <w:t>use</w:t>
-      </w:r>
-      <w:proofErr w:type="spellEnd"/>
-      <w:r>
-        <w:rPr>
-          <w:sz w:val="32"/>
-          <w:szCs w:val="32"/>
-        </w:rPr>
-        <w:t xml:space="preserve"> to assign values to another variable.</w:t>
+        <w:t>Variables can be use to assign values to another variable.</w:t>
       </w:r>
     </w:p>
     <w:p>
@@ -6979,32 +6347,7 @@
           <w:sz w:val="32"/>
           <w:szCs w:val="32"/>
         </w:rPr>
-        <w:t xml:space="preserve">Syntax:   datatype   </w:t>
-      </w:r>
-      <w:proofErr w:type="gramStart"/>
-      <w:r>
-        <w:rPr>
-          <w:sz w:val="32"/>
-          <w:szCs w:val="32"/>
-        </w:rPr>
-        <w:t>identifier(</w:t>
-      </w:r>
-      <w:proofErr w:type="spellStart"/>
-      <w:proofErr w:type="gramEnd"/>
-      <w:r>
-        <w:rPr>
-          <w:sz w:val="32"/>
-          <w:szCs w:val="32"/>
-        </w:rPr>
-        <w:t>VariableName</w:t>
-      </w:r>
-      <w:proofErr w:type="spellEnd"/>
-      <w:r>
-        <w:rPr>
-          <w:sz w:val="32"/>
-          <w:szCs w:val="32"/>
-        </w:rPr>
-        <w:t>);</w:t>
+        <w:t>Syntax:   datatype   identifier(VariableName);</w:t>
       </w:r>
     </w:p>
     <w:p>
@@ -7045,32 +6388,7 @@
           <w:sz w:val="32"/>
           <w:szCs w:val="32"/>
         </w:rPr>
-        <w:t xml:space="preserve">Syntax: </w:t>
-      </w:r>
-      <w:proofErr w:type="gramStart"/>
-      <w:r>
-        <w:rPr>
-          <w:sz w:val="32"/>
-          <w:szCs w:val="32"/>
-        </w:rPr>
-        <w:t>identifier(</w:t>
-      </w:r>
-      <w:proofErr w:type="spellStart"/>
-      <w:proofErr w:type="gramEnd"/>
-      <w:r>
-        <w:rPr>
-          <w:sz w:val="32"/>
-          <w:szCs w:val="32"/>
-        </w:rPr>
-        <w:t>VariableName</w:t>
-      </w:r>
-      <w:proofErr w:type="spellEnd"/>
-      <w:r>
-        <w:rPr>
-          <w:sz w:val="32"/>
-          <w:szCs w:val="32"/>
-        </w:rPr>
-        <w:t xml:space="preserve">)  = </w:t>
+        <w:t xml:space="preserve">Syntax: identifier(VariableName)  = </w:t>
       </w:r>
       <w:r>
         <w:rPr>
@@ -7289,23 +6607,7 @@
           <w:sz w:val="32"/>
           <w:szCs w:val="32"/>
         </w:rPr>
-        <w:t xml:space="preserve">The values which </w:t>
-      </w:r>
-      <w:proofErr w:type="gramStart"/>
-      <w:r>
-        <w:rPr>
-          <w:sz w:val="32"/>
-          <w:szCs w:val="32"/>
-        </w:rPr>
-        <w:t>is</w:t>
-      </w:r>
-      <w:proofErr w:type="gramEnd"/>
-      <w:r>
-        <w:rPr>
-          <w:sz w:val="32"/>
-          <w:szCs w:val="32"/>
-        </w:rPr>
-        <w:t xml:space="preserve"> start with 0 are the octal values.</w:t>
+        <w:t>The values which is start with 0 are the octal values.</w:t>
       </w:r>
     </w:p>
     <w:p>
@@ -7493,23 +6795,7 @@
           <w:sz w:val="32"/>
           <w:szCs w:val="32"/>
         </w:rPr>
-        <w:t xml:space="preserve">The values which are start with 0X or 0x are the </w:t>
-      </w:r>
-      <w:proofErr w:type="spellStart"/>
-      <w:r>
-        <w:rPr>
-          <w:sz w:val="32"/>
-          <w:szCs w:val="32"/>
-        </w:rPr>
-        <w:t>hexa</w:t>
-      </w:r>
-      <w:proofErr w:type="spellEnd"/>
-      <w:r>
-        <w:rPr>
-          <w:sz w:val="32"/>
-          <w:szCs w:val="32"/>
-        </w:rPr>
-        <w:t xml:space="preserve"> values</w:t>
+        <w:t>The values which are start with 0X or 0x are the hexa values</w:t>
       </w:r>
     </w:p>
     <w:p>
@@ -7777,23 +7063,7 @@
           <w:sz w:val="32"/>
           <w:szCs w:val="32"/>
         </w:rPr>
-        <w:t xml:space="preserve">sting cannot be </w:t>
-      </w:r>
-      <w:proofErr w:type="gramStart"/>
-      <w:r>
-        <w:rPr>
-          <w:sz w:val="32"/>
-          <w:szCs w:val="32"/>
-        </w:rPr>
-        <w:t>perform</w:t>
-      </w:r>
-      <w:proofErr w:type="gramEnd"/>
-      <w:r>
-        <w:rPr>
-          <w:sz w:val="32"/>
-          <w:szCs w:val="32"/>
-        </w:rPr>
-        <w:t xml:space="preserve"> automatically by java and developer has to provide extra provision for this.</w:t>
+        <w:t>sting cannot be perform automatically by java and developer has to provide extra provision for this.</w:t>
       </w:r>
     </w:p>
     <w:p>
@@ -8079,17 +7349,8 @@
           <w:sz w:val="32"/>
           <w:szCs w:val="32"/>
         </w:rPr>
-        <w:t xml:space="preserve">Char values can be numeric also but it never a </w:t>
-      </w:r>
-      <w:proofErr w:type="gramStart"/>
-      <w:r>
-        <w:rPr>
-          <w:sz w:val="32"/>
-          <w:szCs w:val="32"/>
-        </w:rPr>
-        <w:t>negative values</w:t>
-      </w:r>
-      <w:proofErr w:type="gramEnd"/>
+        <w:t>Char values can be numeric also but it never a negative values</w:t>
+      </w:r>
       <w:r>
         <w:rPr>
           <w:sz w:val="32"/>
@@ -8384,23 +7645,7 @@
           <w:sz w:val="32"/>
           <w:szCs w:val="32"/>
         </w:rPr>
-        <w:t xml:space="preserve">These variables are </w:t>
-      </w:r>
-      <w:proofErr w:type="spellStart"/>
-      <w:r>
-        <w:rPr>
-          <w:sz w:val="32"/>
-          <w:szCs w:val="32"/>
-        </w:rPr>
-        <w:t>use</w:t>
-      </w:r>
-      <w:proofErr w:type="spellEnd"/>
-      <w:r>
-        <w:rPr>
-          <w:sz w:val="32"/>
-          <w:szCs w:val="32"/>
-        </w:rPr>
-        <w:t xml:space="preserve"> to create inside the class and outside any method by using static keyword. </w:t>
+        <w:t xml:space="preserve">These variables are use to create inside the class and outside any method by using static keyword. </w:t>
       </w:r>
     </w:p>
     <w:p>
@@ -8716,21 +7961,12 @@
                 <w:szCs w:val="32"/>
               </w:rPr>
             </w:pPr>
-            <w:proofErr w:type="spellStart"/>
             <w:r>
               <w:rPr>
                 <w:sz w:val="32"/>
                 <w:szCs w:val="32"/>
               </w:rPr>
-              <w:t>boolean</w:t>
-            </w:r>
-            <w:proofErr w:type="spellEnd"/>
-            <w:r>
-              <w:rPr>
-                <w:sz w:val="32"/>
-                <w:szCs w:val="32"/>
-              </w:rPr>
-              <w:t xml:space="preserve"> </w:t>
+              <w:t xml:space="preserve">boolean </w:t>
             </w:r>
           </w:p>
         </w:tc>
@@ -9968,25 +9204,7 @@
           <w:sz w:val="32"/>
           <w:szCs w:val="32"/>
         </w:rPr>
-        <w:t>(</w:t>
-      </w:r>
-      <w:proofErr w:type="spellStart"/>
-      <w:r>
-        <w:rPr>
-          <w:color w:val="000000" w:themeColor="text1"/>
-          <w:sz w:val="32"/>
-          <w:szCs w:val="32"/>
-        </w:rPr>
-        <w:t>boolean</w:t>
-      </w:r>
-      <w:proofErr w:type="spellEnd"/>
-      <w:r>
-        <w:rPr>
-          <w:color w:val="000000" w:themeColor="text1"/>
-          <w:sz w:val="32"/>
-          <w:szCs w:val="32"/>
-        </w:rPr>
-        <w:t xml:space="preserve"> condition)</w:t>
+        <w:t>(boolean condition)</w:t>
       </w:r>
     </w:p>
     <w:p>
@@ -10071,25 +9289,7 @@
           <w:sz w:val="32"/>
           <w:szCs w:val="32"/>
         </w:rPr>
-        <w:t xml:space="preserve"> and if the condition is false then it will not </w:t>
-      </w:r>
-      <w:proofErr w:type="gramStart"/>
-      <w:r>
-        <w:rPr>
-          <w:color w:val="FF0000"/>
-          <w:sz w:val="32"/>
-          <w:szCs w:val="32"/>
-        </w:rPr>
-        <w:t>executes</w:t>
-      </w:r>
-      <w:proofErr w:type="gramEnd"/>
-      <w:r>
-        <w:rPr>
-          <w:color w:val="FF0000"/>
-          <w:sz w:val="32"/>
-          <w:szCs w:val="32"/>
-        </w:rPr>
-        <w:t xml:space="preserve"> the statement.</w:t>
+        <w:t xml:space="preserve"> and if the condition is false then it will not executes the statement.</w:t>
       </w:r>
     </w:p>
     <w:p>
@@ -10335,25 +9535,7 @@
           <w:sz w:val="32"/>
           <w:szCs w:val="32"/>
         </w:rPr>
-        <w:t xml:space="preserve"> and if the condition is false then it will </w:t>
-      </w:r>
-      <w:proofErr w:type="gramStart"/>
-      <w:r>
-        <w:rPr>
-          <w:color w:val="FF0000"/>
-          <w:sz w:val="32"/>
-          <w:szCs w:val="32"/>
-        </w:rPr>
-        <w:t>executes</w:t>
-      </w:r>
-      <w:proofErr w:type="gramEnd"/>
-      <w:r>
-        <w:rPr>
-          <w:color w:val="FF0000"/>
-          <w:sz w:val="32"/>
-          <w:szCs w:val="32"/>
-        </w:rPr>
-        <w:t xml:space="preserve"> the statement from else block.</w:t>
+        <w:t xml:space="preserve"> and if the condition is false then it will executes the statement from else block.</w:t>
       </w:r>
       <w:r>
         <w:rPr>
@@ -11477,7 +10659,6 @@
         </w:rPr>
         <w:t xml:space="preserve">Sorry!! You are </w:t>
       </w:r>
-      <w:proofErr w:type="gramStart"/>
       <w:r>
         <w:rPr>
           <w:color w:val="000000" w:themeColor="text1"/>
@@ -11486,7 +10667,6 @@
         </w:rPr>
         <w:t>Fail..</w:t>
       </w:r>
-      <w:proofErr w:type="gramEnd"/>
     </w:p>
     <w:p>
       <w:pPr>
@@ -12120,31 +11300,7 @@
           <w:szCs w:val="32"/>
           <w:highlight w:val="yellow"/>
         </w:rPr>
-        <w:t xml:space="preserve">byte, short, int, char, </w:t>
-      </w:r>
-      <w:proofErr w:type="spellStart"/>
-      <w:r>
-        <w:rPr>
-          <w:b/>
-          <w:bCs/>
-          <w:color w:val="000000" w:themeColor="text1"/>
-          <w:sz w:val="32"/>
-          <w:szCs w:val="32"/>
-          <w:highlight w:val="yellow"/>
-        </w:rPr>
-        <w:t>enum</w:t>
-      </w:r>
-      <w:proofErr w:type="spellEnd"/>
-      <w:r>
-        <w:rPr>
-          <w:b/>
-          <w:bCs/>
-          <w:color w:val="000000" w:themeColor="text1"/>
-          <w:sz w:val="32"/>
-          <w:szCs w:val="32"/>
-          <w:highlight w:val="yellow"/>
-        </w:rPr>
-        <w:t>, String</w:t>
+        <w:t>byte, short, int, char, enum, String</w:t>
       </w:r>
       <w:r>
         <w:rPr>
@@ -12242,25 +11398,7 @@
           <w:sz w:val="32"/>
           <w:szCs w:val="32"/>
         </w:rPr>
-        <w:t xml:space="preserve">If multiple case has a same </w:t>
-      </w:r>
-      <w:proofErr w:type="gramStart"/>
-      <w:r>
-        <w:rPr>
-          <w:color w:val="000000" w:themeColor="text1"/>
-          <w:sz w:val="32"/>
-          <w:szCs w:val="32"/>
-        </w:rPr>
-        <w:t>execution</w:t>
-      </w:r>
-      <w:proofErr w:type="gramEnd"/>
-      <w:r>
-        <w:rPr>
-          <w:color w:val="000000" w:themeColor="text1"/>
-          <w:sz w:val="32"/>
-          <w:szCs w:val="32"/>
-        </w:rPr>
-        <w:t xml:space="preserve"> then you can combine a multiple cases.</w:t>
+        <w:t>If multiple case has a same execution then you can combine a multiple cases.</w:t>
       </w:r>
     </w:p>
     <w:p>
@@ -12376,25 +11514,7 @@
           <w:sz w:val="32"/>
           <w:szCs w:val="32"/>
         </w:rPr>
-        <w:t xml:space="preserve">In while loop first it will check the condition if condition is true then only it allows to execute the loop, if condition is false then </w:t>
-      </w:r>
-      <w:proofErr w:type="gramStart"/>
-      <w:r>
-        <w:rPr>
-          <w:color w:val="000000" w:themeColor="text1"/>
-          <w:sz w:val="32"/>
-          <w:szCs w:val="32"/>
-        </w:rPr>
-        <w:t>loop</w:t>
-      </w:r>
-      <w:proofErr w:type="gramEnd"/>
-      <w:r>
-        <w:rPr>
-          <w:color w:val="000000" w:themeColor="text1"/>
-          <w:sz w:val="32"/>
-          <w:szCs w:val="32"/>
-        </w:rPr>
-        <w:t xml:space="preserve"> we not execute. It is also known as </w:t>
+        <w:t xml:space="preserve">In while loop first it will check the condition if condition is true then only it allows to execute the loop, if condition is false then loop we not execute. It is also known as </w:t>
       </w:r>
       <w:r>
         <w:rPr>
@@ -13003,25 +12123,7 @@
           <w:sz w:val="32"/>
           <w:szCs w:val="32"/>
         </w:rPr>
-        <w:t xml:space="preserve">In this loop first it executes the statements and then check the condition. If condition is true then loop execution will be </w:t>
-      </w:r>
-      <w:proofErr w:type="gramStart"/>
-      <w:r>
-        <w:rPr>
-          <w:color w:val="000000" w:themeColor="text1"/>
-          <w:sz w:val="32"/>
-          <w:szCs w:val="32"/>
-        </w:rPr>
-        <w:t>continue</w:t>
-      </w:r>
-      <w:proofErr w:type="gramEnd"/>
-      <w:r>
-        <w:rPr>
-          <w:color w:val="000000" w:themeColor="text1"/>
-          <w:sz w:val="32"/>
-          <w:szCs w:val="32"/>
-        </w:rPr>
-        <w:t xml:space="preserve"> else the loop will be stop executing</w:t>
+        <w:t>In this loop first it executes the statements and then check the condition. If condition is true then loop execution will be continue else the loop will be stop executing</w:t>
       </w:r>
       <w:r>
         <w:rPr>
@@ -13752,16 +12854,7 @@
           <w:sz w:val="24"/>
           <w:szCs w:val="24"/>
         </w:rPr>
-        <w:t>for (declaration/</w:t>
-      </w:r>
-      <w:proofErr w:type="gramStart"/>
-      <w:r>
-        <w:rPr>
-          <w:color w:val="000000" w:themeColor="text1"/>
-          <w:sz w:val="24"/>
-          <w:szCs w:val="24"/>
-        </w:rPr>
-        <w:t xml:space="preserve">initialization </w:t>
+        <w:t xml:space="preserve">for (declaration/initialization </w:t>
       </w:r>
       <w:r>
         <w:rPr>
@@ -13774,7 +12867,6 @@
         </w:rPr>
         <w:t>;</w:t>
       </w:r>
-      <w:proofErr w:type="gramEnd"/>
       <w:r>
         <w:rPr>
           <w:color w:val="000000" w:themeColor="text1"/>
@@ -13918,25 +13010,7 @@
           <w:sz w:val="28"/>
           <w:szCs w:val="28"/>
         </w:rPr>
-        <w:t xml:space="preserve">If you don’t provide a condition inside for loop then it will be </w:t>
-      </w:r>
-      <w:proofErr w:type="gramStart"/>
-      <w:r>
-        <w:rPr>
-          <w:color w:val="000000" w:themeColor="text1"/>
-          <w:sz w:val="28"/>
-          <w:szCs w:val="28"/>
-        </w:rPr>
-        <w:t>consider</w:t>
-      </w:r>
-      <w:proofErr w:type="gramEnd"/>
-      <w:r>
-        <w:rPr>
-          <w:color w:val="000000" w:themeColor="text1"/>
-          <w:sz w:val="28"/>
-          <w:szCs w:val="28"/>
-        </w:rPr>
-        <w:t xml:space="preserve"> as true.</w:t>
+        <w:t>If you don’t provide a condition inside for loop then it will be consider as true.</w:t>
       </w:r>
     </w:p>
     <w:p>
@@ -14076,25 +13150,7 @@
           <w:sz w:val="32"/>
           <w:szCs w:val="32"/>
         </w:rPr>
-        <w:t xml:space="preserve">for </w:t>
-      </w:r>
-      <w:proofErr w:type="gramStart"/>
-      <w:r>
-        <w:rPr>
-          <w:color w:val="000000" w:themeColor="text1"/>
-          <w:sz w:val="32"/>
-          <w:szCs w:val="32"/>
-        </w:rPr>
-        <w:t>( ;</w:t>
-      </w:r>
-      <w:proofErr w:type="gramEnd"/>
-      <w:r>
-        <w:rPr>
-          <w:color w:val="000000" w:themeColor="text1"/>
-          <w:sz w:val="32"/>
-          <w:szCs w:val="32"/>
-        </w:rPr>
-        <w:t xml:space="preserve"> ; )   </w:t>
+        <w:t xml:space="preserve">for ( ; ; )   </w:t>
       </w:r>
       <w:r>
         <w:rPr>
@@ -14149,25 +13205,7 @@
           <w:szCs w:val="32"/>
         </w:rPr>
         <w:tab/>
-        <w:t xml:space="preserve">for </w:t>
-      </w:r>
-      <w:proofErr w:type="gramStart"/>
-      <w:r>
-        <w:rPr>
-          <w:color w:val="000000" w:themeColor="text1"/>
-          <w:sz w:val="32"/>
-          <w:szCs w:val="32"/>
-        </w:rPr>
-        <w:t>( ;</w:t>
-      </w:r>
-      <w:proofErr w:type="gramEnd"/>
-      <w:r>
-        <w:rPr>
-          <w:color w:val="000000" w:themeColor="text1"/>
-          <w:sz w:val="32"/>
-          <w:szCs w:val="32"/>
-        </w:rPr>
-        <w:t xml:space="preserve"> ; )  </w:t>
+        <w:t xml:space="preserve">for ( ; ; )  </w:t>
       </w:r>
       <w:r>
         <w:rPr>
@@ -14390,23 +13428,13 @@
           <w:szCs w:val="32"/>
         </w:rPr>
       </w:pPr>
-      <w:proofErr w:type="spellStart"/>
-      <w:r>
-        <w:rPr>
-          <w:color w:val="000000" w:themeColor="text1"/>
-          <w:sz w:val="32"/>
-          <w:szCs w:val="32"/>
-        </w:rPr>
-        <w:t>ArrayIndexOutOfBound</w:t>
-      </w:r>
-      <w:proofErr w:type="spellEnd"/>
-      <w:r>
-        <w:rPr>
-          <w:color w:val="000000" w:themeColor="text1"/>
-          <w:sz w:val="32"/>
-          <w:szCs w:val="32"/>
-        </w:rPr>
-        <w:t xml:space="preserve"> exception can be avoid using this loop.</w:t>
+      <w:r>
+        <w:rPr>
+          <w:color w:val="000000" w:themeColor="text1"/>
+          <w:sz w:val="32"/>
+          <w:szCs w:val="32"/>
+        </w:rPr>
+        <w:t>ArrayIndexOutOfBound exception can be avoid using this loop.</w:t>
       </w:r>
     </w:p>
     <w:p>
@@ -14440,23 +13468,13 @@
           <w:szCs w:val="32"/>
         </w:rPr>
       </w:pPr>
-      <w:proofErr w:type="gramStart"/>
-      <w:r>
-        <w:rPr>
-          <w:color w:val="000000" w:themeColor="text1"/>
-          <w:sz w:val="32"/>
-          <w:szCs w:val="32"/>
-        </w:rPr>
-        <w:t>for(</w:t>
-      </w:r>
-      <w:proofErr w:type="gramEnd"/>
-      <w:r>
-        <w:rPr>
-          <w:color w:val="000000" w:themeColor="text1"/>
-          <w:sz w:val="32"/>
-          <w:szCs w:val="32"/>
-        </w:rPr>
-        <w:t xml:space="preserve">datatype var </w:t>
+      <w:r>
+        <w:rPr>
+          <w:color w:val="000000" w:themeColor="text1"/>
+          <w:sz w:val="32"/>
+          <w:szCs w:val="32"/>
+        </w:rPr>
+        <w:t xml:space="preserve">for(datatype var </w:t>
       </w:r>
       <w:r>
         <w:rPr>
@@ -14636,25 +13654,7 @@
           <w:sz w:val="32"/>
           <w:szCs w:val="32"/>
         </w:rPr>
-        <w:t>(</w:t>
-      </w:r>
-      <w:proofErr w:type="gramStart"/>
-      <w:r>
-        <w:rPr>
-          <w:color w:val="000000" w:themeColor="text1"/>
-          <w:sz w:val="32"/>
-          <w:szCs w:val="32"/>
-        </w:rPr>
-        <w:t>% :</w:t>
-      </w:r>
-      <w:proofErr w:type="gramEnd"/>
-      <w:r>
-        <w:rPr>
-          <w:color w:val="000000" w:themeColor="text1"/>
-          <w:sz w:val="32"/>
-          <w:szCs w:val="32"/>
-        </w:rPr>
-        <w:t xml:space="preserve"> mod is use to get the reminder of the division)</w:t>
+        <w:t>(% : mod is use to get the reminder of the division)</w:t>
       </w:r>
     </w:p>
     <w:p>
@@ -15317,33 +14317,13 @@
           <w:szCs w:val="32"/>
         </w:rPr>
       </w:pPr>
-      <w:proofErr w:type="spellStart"/>
-      <w:proofErr w:type="gramStart"/>
       <w:r>
         <w:rPr>
           <w:color w:val="FF0000"/>
           <w:sz w:val="32"/>
           <w:szCs w:val="32"/>
         </w:rPr>
-        <w:t>java.lang</w:t>
-      </w:r>
-      <w:proofErr w:type="gramEnd"/>
-      <w:r>
-        <w:rPr>
-          <w:color w:val="FF0000"/>
-          <w:sz w:val="32"/>
-          <w:szCs w:val="32"/>
-        </w:rPr>
-        <w:t>.ArrayIndexOutOfBoundsException</w:t>
-      </w:r>
-      <w:proofErr w:type="spellEnd"/>
-      <w:r>
-        <w:rPr>
-          <w:color w:val="FF0000"/>
-          <w:sz w:val="32"/>
-          <w:szCs w:val="32"/>
-        </w:rPr>
-        <w:t xml:space="preserve"> </w:t>
+        <w:t xml:space="preserve">java.lang.ArrayIndexOutOfBoundsException </w:t>
       </w:r>
     </w:p>
     <w:p>
@@ -15550,16 +14530,47 @@
           <w:szCs w:val="32"/>
         </w:rPr>
       </w:pPr>
-      <w:proofErr w:type="spellStart"/>
-      <w:proofErr w:type="gramStart"/>
-      <w:r>
-        <w:rPr>
-          <w:sz w:val="32"/>
-          <w:szCs w:val="32"/>
-        </w:rPr>
-        <w:t>DataType</w:t>
-      </w:r>
-      <w:proofErr w:type="spellEnd"/>
+      <w:r>
+        <w:rPr>
+          <w:sz w:val="32"/>
+          <w:szCs w:val="32"/>
+        </w:rPr>
+        <w:t xml:space="preserve">DataType  NameOfArray </w:t>
+      </w:r>
+      <w:r>
+        <w:rPr>
+          <w:b/>
+          <w:bCs/>
+          <w:sz w:val="32"/>
+          <w:szCs w:val="32"/>
+          <w:highlight w:val="yellow"/>
+        </w:rPr>
+        <w:t>[]</w:t>
+      </w:r>
+      <w:r>
+        <w:rPr>
+          <w:sz w:val="32"/>
+          <w:szCs w:val="32"/>
+        </w:rPr>
+        <w:t>;</w:t>
+      </w:r>
+    </w:p>
+    <w:p>
+      <w:pPr>
+        <w:pStyle w:val="NoSpacing"/>
+        <w:ind w:left="2160"/>
+        <w:rPr>
+          <w:sz w:val="32"/>
+          <w:szCs w:val="32"/>
+        </w:rPr>
+      </w:pPr>
+      <w:r>
+        <w:rPr>
+          <w:sz w:val="32"/>
+          <w:szCs w:val="32"/>
+        </w:rPr>
+        <w:t>int</w:t>
+      </w:r>
       <w:r>
         <w:rPr>
           <w:sz w:val="32"/>
@@ -15567,65 +14578,6 @@
         </w:rPr>
         <w:t xml:space="preserve">  </w:t>
       </w:r>
-      <w:proofErr w:type="spellStart"/>
-      <w:r>
-        <w:rPr>
-          <w:sz w:val="32"/>
-          <w:szCs w:val="32"/>
-        </w:rPr>
-        <w:t>NameOfArray</w:t>
-      </w:r>
-      <w:proofErr w:type="spellEnd"/>
-      <w:proofErr w:type="gramEnd"/>
-      <w:r>
-        <w:rPr>
-          <w:sz w:val="32"/>
-          <w:szCs w:val="32"/>
-        </w:rPr>
-        <w:t xml:space="preserve"> </w:t>
-      </w:r>
-      <w:r>
-        <w:rPr>
-          <w:b/>
-          <w:bCs/>
-          <w:sz w:val="32"/>
-          <w:szCs w:val="32"/>
-          <w:highlight w:val="yellow"/>
-        </w:rPr>
-        <w:t>[]</w:t>
-      </w:r>
-      <w:r>
-        <w:rPr>
-          <w:sz w:val="32"/>
-          <w:szCs w:val="32"/>
-        </w:rPr>
-        <w:t>;</w:t>
-      </w:r>
-    </w:p>
-    <w:p>
-      <w:pPr>
-        <w:pStyle w:val="NoSpacing"/>
-        <w:ind w:left="2160"/>
-        <w:rPr>
-          <w:sz w:val="32"/>
-          <w:szCs w:val="32"/>
-        </w:rPr>
-      </w:pPr>
-      <w:proofErr w:type="gramStart"/>
-      <w:r>
-        <w:rPr>
-          <w:sz w:val="32"/>
-          <w:szCs w:val="32"/>
-        </w:rPr>
-        <w:t>int</w:t>
-      </w:r>
-      <w:r>
-        <w:rPr>
-          <w:sz w:val="32"/>
-          <w:szCs w:val="32"/>
-        </w:rPr>
-        <w:t xml:space="preserve">  </w:t>
-      </w:r>
       <w:r>
         <w:rPr>
           <w:sz w:val="32"/>
@@ -15633,7 +14585,6 @@
         </w:rPr>
         <w:t>marks</w:t>
       </w:r>
-      <w:proofErr w:type="gramEnd"/>
       <w:r>
         <w:rPr>
           <w:b/>
@@ -15758,23 +14709,7 @@
           <w:sz w:val="32"/>
           <w:szCs w:val="32"/>
         </w:rPr>
-        <w:t xml:space="preserve">During instance creation of </w:t>
-      </w:r>
-      <w:proofErr w:type="gramStart"/>
-      <w:r>
-        <w:rPr>
-          <w:sz w:val="32"/>
-          <w:szCs w:val="32"/>
-        </w:rPr>
-        <w:t>array</w:t>
-      </w:r>
-      <w:proofErr w:type="gramEnd"/>
-      <w:r>
-        <w:rPr>
-          <w:sz w:val="32"/>
-          <w:szCs w:val="32"/>
-        </w:rPr>
-        <w:t xml:space="preserve"> you have to provide size of an array.</w:t>
+        <w:t>During instance creation of array you have to provide size of an array.</w:t>
       </w:r>
     </w:p>
     <w:p>
@@ -15796,23 +14731,7 @@
           <w:sz w:val="32"/>
           <w:szCs w:val="32"/>
         </w:rPr>
-        <w:t xml:space="preserve">After the instance creation of array internally memory gets allocated for every block of array and it will be </w:t>
-      </w:r>
-      <w:proofErr w:type="gramStart"/>
-      <w:r>
-        <w:rPr>
-          <w:sz w:val="32"/>
-          <w:szCs w:val="32"/>
-        </w:rPr>
-        <w:t>initialize</w:t>
-      </w:r>
-      <w:proofErr w:type="gramEnd"/>
-      <w:r>
-        <w:rPr>
-          <w:sz w:val="32"/>
-          <w:szCs w:val="32"/>
-        </w:rPr>
-        <w:t xml:space="preserve"> by default values.</w:t>
+        <w:t>After the instance creation of array internally memory gets allocated for every block of array and it will be initialize by default values.</w:t>
       </w:r>
     </w:p>
     <w:p>
@@ -15846,23 +14765,13 @@
           <w:szCs w:val="32"/>
         </w:rPr>
       </w:pPr>
-      <w:proofErr w:type="spellStart"/>
-      <w:r>
-        <w:rPr>
-          <w:sz w:val="32"/>
-          <w:szCs w:val="32"/>
-        </w:rPr>
-        <w:t>NameOfArray</w:t>
-      </w:r>
-      <w:proofErr w:type="spellEnd"/>
-      <w:r>
-        <w:rPr>
-          <w:sz w:val="32"/>
-          <w:szCs w:val="32"/>
-        </w:rPr>
-        <w:t xml:space="preserve"> = </w:t>
-      </w:r>
-      <w:proofErr w:type="gramStart"/>
+      <w:r>
+        <w:rPr>
+          <w:sz w:val="32"/>
+          <w:szCs w:val="32"/>
+        </w:rPr>
+        <w:t xml:space="preserve">NameOfArray = </w:t>
+      </w:r>
       <w:r>
         <w:rPr>
           <w:b/>
@@ -15886,7 +14795,6 @@
         </w:rPr>
         <w:t xml:space="preserve"> </w:t>
       </w:r>
-      <w:proofErr w:type="spellStart"/>
       <w:r>
         <w:rPr>
           <w:sz w:val="32"/>
@@ -15894,8 +14802,6 @@
         </w:rPr>
         <w:t>DataType</w:t>
       </w:r>
-      <w:proofErr w:type="spellEnd"/>
-      <w:proofErr w:type="gramEnd"/>
       <w:r>
         <w:rPr>
           <w:sz w:val="32"/>
@@ -15934,23 +14840,7 @@
           <w:sz w:val="32"/>
           <w:szCs w:val="32"/>
         </w:rPr>
-        <w:t xml:space="preserve"> </w:t>
-      </w:r>
-      <w:proofErr w:type="gramStart"/>
-      <w:r>
-        <w:rPr>
-          <w:sz w:val="32"/>
-          <w:szCs w:val="32"/>
-        </w:rPr>
-        <w:t>int[</w:t>
-      </w:r>
-      <w:proofErr w:type="gramEnd"/>
-      <w:r>
-        <w:rPr>
-          <w:sz w:val="32"/>
-          <w:szCs w:val="32"/>
-        </w:rPr>
-        <w:t>5];</w:t>
+        <w:t xml:space="preserve"> int[5];</w:t>
       </w:r>
     </w:p>
     <w:p>
@@ -16137,21 +15027,12 @@
           <w:szCs w:val="32"/>
         </w:rPr>
       </w:pPr>
-      <w:proofErr w:type="spellStart"/>
-      <w:r>
-        <w:rPr>
-          <w:sz w:val="32"/>
-          <w:szCs w:val="32"/>
-        </w:rPr>
-        <w:t>NameOfArray</w:t>
-      </w:r>
-      <w:proofErr w:type="spellEnd"/>
-      <w:r>
-        <w:rPr>
-          <w:sz w:val="32"/>
-          <w:szCs w:val="32"/>
-        </w:rPr>
-        <w:t>[index] = value;</w:t>
+      <w:r>
+        <w:rPr>
+          <w:sz w:val="32"/>
+          <w:szCs w:val="32"/>
+        </w:rPr>
+        <w:t>NameOfArray[index] = value;</w:t>
       </w:r>
     </w:p>
     <w:p>
@@ -16163,21 +15044,12 @@
           <w:szCs w:val="32"/>
         </w:rPr>
       </w:pPr>
-      <w:proofErr w:type="gramStart"/>
-      <w:r>
-        <w:rPr>
-          <w:sz w:val="32"/>
-          <w:szCs w:val="32"/>
-        </w:rPr>
-        <w:t>marks[</w:t>
-      </w:r>
-      <w:proofErr w:type="gramEnd"/>
-      <w:r>
-        <w:rPr>
-          <w:sz w:val="32"/>
-          <w:szCs w:val="32"/>
-        </w:rPr>
-        <w:t>0] = 55;</w:t>
+      <w:r>
+        <w:rPr>
+          <w:sz w:val="32"/>
+          <w:szCs w:val="32"/>
+        </w:rPr>
+        <w:t>marks[0] = 55;</w:t>
       </w:r>
     </w:p>
     <w:p>
@@ -16189,21 +15061,12 @@
           <w:szCs w:val="32"/>
         </w:rPr>
       </w:pPr>
-      <w:proofErr w:type="gramStart"/>
-      <w:r>
-        <w:rPr>
-          <w:sz w:val="32"/>
-          <w:szCs w:val="32"/>
-        </w:rPr>
-        <w:t>marks[</w:t>
-      </w:r>
-      <w:proofErr w:type="gramEnd"/>
-      <w:r>
-        <w:rPr>
-          <w:sz w:val="32"/>
-          <w:szCs w:val="32"/>
-        </w:rPr>
-        <w:t>1] = 88;</w:t>
+      <w:r>
+        <w:rPr>
+          <w:sz w:val="32"/>
+          <w:szCs w:val="32"/>
+        </w:rPr>
+        <w:t>marks[1] = 88;</w:t>
       </w:r>
     </w:p>
     <w:p>
@@ -16215,21 +15078,12 @@
           <w:szCs w:val="32"/>
         </w:rPr>
       </w:pPr>
-      <w:proofErr w:type="gramStart"/>
-      <w:r>
-        <w:rPr>
-          <w:sz w:val="32"/>
-          <w:szCs w:val="32"/>
-        </w:rPr>
-        <w:t>marks[</w:t>
-      </w:r>
-      <w:proofErr w:type="gramEnd"/>
-      <w:r>
-        <w:rPr>
-          <w:sz w:val="32"/>
-          <w:szCs w:val="32"/>
-        </w:rPr>
-        <w:t>2] = 76;</w:t>
+      <w:r>
+        <w:rPr>
+          <w:sz w:val="32"/>
+          <w:szCs w:val="32"/>
+        </w:rPr>
+        <w:t>marks[2] = 76;</w:t>
       </w:r>
     </w:p>
     <w:p>
@@ -16382,21 +15236,12 @@
           <w:szCs w:val="32"/>
         </w:rPr>
       </w:pPr>
-      <w:proofErr w:type="spellStart"/>
-      <w:r>
-        <w:rPr>
-          <w:sz w:val="32"/>
-          <w:szCs w:val="32"/>
-        </w:rPr>
-        <w:t>LastIndex</w:t>
-      </w:r>
-      <w:proofErr w:type="spellEnd"/>
-      <w:r>
-        <w:rPr>
-          <w:sz w:val="32"/>
-          <w:szCs w:val="32"/>
-        </w:rPr>
-        <w:t xml:space="preserve"> = length – 1;</w:t>
+      <w:r>
+        <w:rPr>
+          <w:sz w:val="32"/>
+          <w:szCs w:val="32"/>
+        </w:rPr>
+        <w:t>LastIndex = length – 1;</w:t>
       </w:r>
     </w:p>
     <w:p>
@@ -16428,21 +15273,12 @@
           <w:szCs w:val="32"/>
         </w:rPr>
       </w:pPr>
-      <w:proofErr w:type="spellStart"/>
-      <w:r>
-        <w:rPr>
-          <w:sz w:val="32"/>
-          <w:szCs w:val="32"/>
-        </w:rPr>
-        <w:t>nameofArray.length</w:t>
-      </w:r>
-      <w:proofErr w:type="spellEnd"/>
-      <w:r>
-        <w:rPr>
-          <w:sz w:val="32"/>
-          <w:szCs w:val="32"/>
-        </w:rPr>
-        <w:t>;</w:t>
+      <w:r>
+        <w:rPr>
+          <w:sz w:val="32"/>
+          <w:szCs w:val="32"/>
+        </w:rPr>
+        <w:t>nameofArray.length;</w:t>
       </w:r>
     </w:p>
     <w:p>
@@ -16523,23 +15359,7 @@
           <w:sz w:val="32"/>
           <w:szCs w:val="32"/>
         </w:rPr>
-        <w:t xml:space="preserve"> (By Normal </w:t>
-      </w:r>
-      <w:proofErr w:type="gramStart"/>
-      <w:r>
-        <w:rPr>
-          <w:sz w:val="32"/>
-          <w:szCs w:val="32"/>
-        </w:rPr>
-        <w:t>For</w:t>
-      </w:r>
-      <w:proofErr w:type="gramEnd"/>
-      <w:r>
-        <w:rPr>
-          <w:sz w:val="32"/>
-          <w:szCs w:val="32"/>
-        </w:rPr>
-        <w:t xml:space="preserve"> Loop)</w:t>
+        <w:t xml:space="preserve"> (By Normal For Loop)</w:t>
       </w:r>
     </w:p>
     <w:p>
@@ -16566,23 +15386,7 @@
           <w:sz w:val="32"/>
           <w:szCs w:val="32"/>
         </w:rPr>
-        <w:t xml:space="preserve"> (By Enhance </w:t>
-      </w:r>
-      <w:proofErr w:type="gramStart"/>
-      <w:r>
-        <w:rPr>
-          <w:sz w:val="32"/>
-          <w:szCs w:val="32"/>
-        </w:rPr>
-        <w:t>For</w:t>
-      </w:r>
-      <w:proofErr w:type="gramEnd"/>
-      <w:r>
-        <w:rPr>
-          <w:sz w:val="32"/>
-          <w:szCs w:val="32"/>
-        </w:rPr>
-        <w:t xml:space="preserve"> Loop)</w:t>
+        <w:t xml:space="preserve"> (By Enhance For Loop)</w:t>
       </w:r>
     </w:p>
     <w:p>
@@ -16683,23 +15487,7 @@
           <w:sz w:val="32"/>
           <w:szCs w:val="32"/>
         </w:rPr>
-        <w:t xml:space="preserve">This array is </w:t>
-      </w:r>
-      <w:proofErr w:type="spellStart"/>
-      <w:r>
-        <w:rPr>
-          <w:sz w:val="32"/>
-          <w:szCs w:val="32"/>
-        </w:rPr>
-        <w:t>use</w:t>
-      </w:r>
-      <w:proofErr w:type="spellEnd"/>
-      <w:r>
-        <w:rPr>
-          <w:sz w:val="32"/>
-          <w:szCs w:val="32"/>
-        </w:rPr>
-        <w:t xml:space="preserve"> to store values in row and column format.</w:t>
+        <w:t>This array is use to store values in row and column format.</w:t>
       </w:r>
     </w:p>
     <w:p>
@@ -16735,15 +15523,21 @@
           <w:szCs w:val="32"/>
         </w:rPr>
       </w:pPr>
-      <w:proofErr w:type="spellStart"/>
-      <w:r>
-        <w:rPr>
-          <w:sz w:val="32"/>
-          <w:szCs w:val="32"/>
-        </w:rPr>
-        <w:t>DataType</w:t>
-      </w:r>
-      <w:proofErr w:type="spellEnd"/>
+      <w:r>
+        <w:rPr>
+          <w:sz w:val="32"/>
+          <w:szCs w:val="32"/>
+        </w:rPr>
+        <w:t xml:space="preserve">DataType NameOfArray </w:t>
+      </w:r>
+      <w:r>
+        <w:rPr>
+          <w:sz w:val="32"/>
+          <w:szCs w:val="32"/>
+          <w:highlight w:val="yellow"/>
+        </w:rPr>
+        <w:t>[]</w:t>
+      </w:r>
       <w:r>
         <w:rPr>
           <w:sz w:val="32"/>
@@ -16751,22 +15545,6 @@
         </w:rPr>
         <w:t xml:space="preserve"> </w:t>
       </w:r>
-      <w:proofErr w:type="spellStart"/>
-      <w:r>
-        <w:rPr>
-          <w:sz w:val="32"/>
-          <w:szCs w:val="32"/>
-        </w:rPr>
-        <w:t>NameOfArray</w:t>
-      </w:r>
-      <w:proofErr w:type="spellEnd"/>
-      <w:r>
-        <w:rPr>
-          <w:sz w:val="32"/>
-          <w:szCs w:val="32"/>
-        </w:rPr>
-        <w:t xml:space="preserve"> </w:t>
-      </w:r>
       <w:r>
         <w:rPr>
           <w:sz w:val="32"/>
@@ -16780,21 +15558,6 @@
           <w:sz w:val="32"/>
           <w:szCs w:val="32"/>
         </w:rPr>
-        <w:t xml:space="preserve"> </w:t>
-      </w:r>
-      <w:r>
-        <w:rPr>
-          <w:sz w:val="32"/>
-          <w:szCs w:val="32"/>
-          <w:highlight w:val="yellow"/>
-        </w:rPr>
-        <w:t>[]</w:t>
-      </w:r>
-      <w:r>
-        <w:rPr>
-          <w:sz w:val="32"/>
-          <w:szCs w:val="32"/>
-        </w:rPr>
         <w:t>;</w:t>
       </w:r>
     </w:p>
@@ -16812,23 +15575,7 @@
           <w:sz w:val="32"/>
           <w:szCs w:val="32"/>
         </w:rPr>
-        <w:t xml:space="preserve">int </w:t>
-      </w:r>
-      <w:proofErr w:type="gramStart"/>
-      <w:r>
-        <w:rPr>
-          <w:sz w:val="32"/>
-          <w:szCs w:val="32"/>
-        </w:rPr>
-        <w:t>marks[</w:t>
-      </w:r>
-      <w:proofErr w:type="gramEnd"/>
-      <w:r>
-        <w:rPr>
-          <w:sz w:val="32"/>
-          <w:szCs w:val="32"/>
-        </w:rPr>
-        <w:t>][];</w:t>
+        <w:t>int marks[][];</w:t>
       </w:r>
     </w:p>
     <w:p>
@@ -16864,21 +15611,12 @@
           <w:szCs w:val="32"/>
         </w:rPr>
       </w:pPr>
-      <w:proofErr w:type="spellStart"/>
-      <w:r>
-        <w:rPr>
-          <w:sz w:val="32"/>
-          <w:szCs w:val="32"/>
-        </w:rPr>
-        <w:t>NameOfArray</w:t>
-      </w:r>
-      <w:proofErr w:type="spellEnd"/>
-      <w:r>
-        <w:rPr>
-          <w:sz w:val="32"/>
-          <w:szCs w:val="32"/>
-        </w:rPr>
-        <w:t xml:space="preserve"> = </w:t>
+      <w:r>
+        <w:rPr>
+          <w:sz w:val="32"/>
+          <w:szCs w:val="32"/>
+        </w:rPr>
+        <w:t xml:space="preserve">NameOfArray = </w:t>
       </w:r>
       <w:r>
         <w:rPr>
@@ -16899,31 +15637,12 @@
         </w:rPr>
         <w:t xml:space="preserve"> </w:t>
       </w:r>
-      <w:proofErr w:type="spellStart"/>
-      <w:proofErr w:type="gramStart"/>
-      <w:r>
-        <w:rPr>
-          <w:sz w:val="32"/>
-          <w:szCs w:val="32"/>
-        </w:rPr>
-        <w:t>DataType</w:t>
-      </w:r>
-      <w:proofErr w:type="spellEnd"/>
-      <w:r>
-        <w:rPr>
-          <w:sz w:val="32"/>
-          <w:szCs w:val="32"/>
-        </w:rPr>
-        <w:t>[</w:t>
-      </w:r>
-      <w:proofErr w:type="spellStart"/>
-      <w:proofErr w:type="gramEnd"/>
-      <w:r>
-        <w:rPr>
-          <w:sz w:val="32"/>
-          <w:szCs w:val="32"/>
-        </w:rPr>
-        <w:t>Row</w:t>
+      <w:r>
+        <w:rPr>
+          <w:sz w:val="32"/>
+          <w:szCs w:val="32"/>
+        </w:rPr>
+        <w:t>DataType[Row</w:t>
       </w:r>
       <w:r>
         <w:rPr>
@@ -16932,21 +15651,12 @@
         </w:rPr>
         <w:t>Size</w:t>
       </w:r>
-      <w:proofErr w:type="spellEnd"/>
-      <w:r>
-        <w:rPr>
-          <w:sz w:val="32"/>
-          <w:szCs w:val="32"/>
-        </w:rPr>
-        <w:t>][</w:t>
-      </w:r>
-      <w:proofErr w:type="spellStart"/>
-      <w:r>
-        <w:rPr>
-          <w:sz w:val="32"/>
-          <w:szCs w:val="32"/>
-        </w:rPr>
-        <w:t>Column</w:t>
+      <w:r>
+        <w:rPr>
+          <w:sz w:val="32"/>
+          <w:szCs w:val="32"/>
+        </w:rPr>
+        <w:t>][Column</w:t>
       </w:r>
       <w:r>
         <w:rPr>
@@ -16955,7 +15665,6 @@
         </w:rPr>
         <w:t>Size</w:t>
       </w:r>
-      <w:proofErr w:type="spellEnd"/>
       <w:r>
         <w:rPr>
           <w:sz w:val="32"/>
@@ -16985,23 +15694,7 @@
           <w:sz w:val="32"/>
           <w:szCs w:val="32"/>
         </w:rPr>
-        <w:t xml:space="preserve">marks = new </w:t>
-      </w:r>
-      <w:proofErr w:type="gramStart"/>
-      <w:r>
-        <w:rPr>
-          <w:sz w:val="32"/>
-          <w:szCs w:val="32"/>
-        </w:rPr>
-        <w:t>int[</w:t>
-      </w:r>
-      <w:proofErr w:type="gramEnd"/>
-      <w:r>
-        <w:rPr>
-          <w:sz w:val="32"/>
-          <w:szCs w:val="32"/>
-        </w:rPr>
-        <w:t>3][5];</w:t>
+        <w:t>marks = new int[3][5];</w:t>
       </w:r>
     </w:p>
     <w:p>
@@ -17037,30 +15730,12 @@
           <w:szCs w:val="32"/>
         </w:rPr>
       </w:pPr>
-      <w:proofErr w:type="spellStart"/>
-      <w:proofErr w:type="gramStart"/>
-      <w:r>
-        <w:rPr>
-          <w:sz w:val="32"/>
-          <w:szCs w:val="32"/>
-        </w:rPr>
-        <w:t>NameOfArray</w:t>
-      </w:r>
-      <w:proofErr w:type="spellEnd"/>
-      <w:r>
-        <w:rPr>
-          <w:sz w:val="32"/>
-          <w:szCs w:val="32"/>
-        </w:rPr>
-        <w:t>[</w:t>
-      </w:r>
-      <w:proofErr w:type="gramEnd"/>
-      <w:r>
-        <w:rPr>
-          <w:sz w:val="32"/>
-          <w:szCs w:val="32"/>
-        </w:rPr>
-        <w:t>Row-Index][Column-Index] = value;</w:t>
+      <w:r>
+        <w:rPr>
+          <w:sz w:val="32"/>
+          <w:szCs w:val="32"/>
+        </w:rPr>
+        <w:t>NameOfArray[Row-Index][Column-Index] = value;</w:t>
       </w:r>
     </w:p>
     <w:p>
@@ -17072,21 +15747,12 @@
           <w:szCs w:val="32"/>
         </w:rPr>
       </w:pPr>
-      <w:proofErr w:type="gramStart"/>
-      <w:r>
-        <w:rPr>
-          <w:sz w:val="32"/>
-          <w:szCs w:val="32"/>
-        </w:rPr>
-        <w:t>marks[</w:t>
-      </w:r>
-      <w:proofErr w:type="gramEnd"/>
-      <w:r>
-        <w:rPr>
-          <w:sz w:val="32"/>
-          <w:szCs w:val="32"/>
-        </w:rPr>
-        <w:t>1][1] = 60;</w:t>
+      <w:r>
+        <w:rPr>
+          <w:sz w:val="32"/>
+          <w:szCs w:val="32"/>
+        </w:rPr>
+        <w:t>marks[1][1] = 60;</w:t>
       </w:r>
     </w:p>
     <w:p>
@@ -17098,21 +15764,12 @@
           <w:szCs w:val="32"/>
         </w:rPr>
       </w:pPr>
-      <w:proofErr w:type="gramStart"/>
-      <w:r>
-        <w:rPr>
-          <w:sz w:val="32"/>
-          <w:szCs w:val="32"/>
-        </w:rPr>
-        <w:t>marks[</w:t>
-      </w:r>
-      <w:proofErr w:type="gramEnd"/>
-      <w:r>
-        <w:rPr>
-          <w:sz w:val="32"/>
-          <w:szCs w:val="32"/>
-        </w:rPr>
-        <w:t>1][3] = 80;</w:t>
+      <w:r>
+        <w:rPr>
+          <w:sz w:val="32"/>
+          <w:szCs w:val="32"/>
+        </w:rPr>
+        <w:t>marks[1][3] = 80;</w:t>
       </w:r>
     </w:p>
     <w:p>
@@ -17331,25 +15988,14 @@
           <w:szCs w:val="32"/>
         </w:rPr>
       </w:pPr>
-      <w:proofErr w:type="spellStart"/>
-      <w:r>
-        <w:rPr>
-          <w:b/>
-          <w:bCs/>
-          <w:sz w:val="32"/>
-          <w:szCs w:val="32"/>
-        </w:rPr>
-        <w:t>arrayName.length</w:t>
-      </w:r>
-      <w:proofErr w:type="spellEnd"/>
-      <w:r>
-        <w:rPr>
-          <w:b/>
-          <w:bCs/>
-          <w:sz w:val="32"/>
-          <w:szCs w:val="32"/>
-        </w:rPr>
-        <w:t xml:space="preserve"> </w:t>
+      <w:r>
+        <w:rPr>
+          <w:b/>
+          <w:bCs/>
+          <w:sz w:val="32"/>
+          <w:szCs w:val="32"/>
+        </w:rPr>
+        <w:t xml:space="preserve">arrayName.length </w:t>
       </w:r>
       <w:r>
         <w:rPr>
@@ -17371,48 +16017,15 @@
           <w:szCs w:val="32"/>
         </w:rPr>
       </w:pPr>
-      <w:proofErr w:type="spellStart"/>
-      <w:r>
-        <w:rPr>
-          <w:b/>
-          <w:bCs/>
-          <w:sz w:val="32"/>
-          <w:szCs w:val="32"/>
-        </w:rPr>
-        <w:t>arrayName</w:t>
-      </w:r>
-      <w:proofErr w:type="spellEnd"/>
-      <w:r>
-        <w:rPr>
-          <w:b/>
-          <w:bCs/>
-          <w:sz w:val="32"/>
-          <w:szCs w:val="32"/>
-        </w:rPr>
-        <w:t>[</w:t>
-      </w:r>
-      <w:proofErr w:type="spellStart"/>
-      <w:r>
-        <w:rPr>
-          <w:b/>
-          <w:bCs/>
-          <w:sz w:val="32"/>
-          <w:szCs w:val="32"/>
-        </w:rPr>
-        <w:t>row_index</w:t>
-      </w:r>
-      <w:proofErr w:type="spellEnd"/>
-      <w:proofErr w:type="gramStart"/>
-      <w:r>
-        <w:rPr>
-          <w:b/>
-          <w:bCs/>
-          <w:sz w:val="32"/>
-          <w:szCs w:val="32"/>
-        </w:rPr>
-        <w:t>].length</w:t>
-      </w:r>
-      <w:proofErr w:type="gramEnd"/>
+      <w:r>
+        <w:rPr>
+          <w:b/>
+          <w:bCs/>
+          <w:sz w:val="32"/>
+          <w:szCs w:val="32"/>
+        </w:rPr>
+        <w:t>arrayName[row_index].length</w:t>
+      </w:r>
       <w:r>
         <w:rPr>
           <w:sz w:val="32"/>
@@ -17634,23 +16247,7 @@
           <w:sz w:val="32"/>
           <w:szCs w:val="32"/>
         </w:rPr>
-        <w:t xml:space="preserve">In this type of </w:t>
-      </w:r>
-      <w:proofErr w:type="gramStart"/>
-      <w:r>
-        <w:rPr>
-          <w:sz w:val="32"/>
-          <w:szCs w:val="32"/>
-        </w:rPr>
-        <w:t>array</w:t>
-      </w:r>
-      <w:proofErr w:type="gramEnd"/>
-      <w:r>
-        <w:rPr>
-          <w:sz w:val="32"/>
-          <w:szCs w:val="32"/>
-        </w:rPr>
-        <w:t xml:space="preserve"> the number of rows are fixed but each row can have different number of column</w:t>
+        <w:t>In this type of array the number of rows are fixed but each row can have different number of column</w:t>
       </w:r>
       <w:r>
         <w:rPr>
@@ -18110,23 +16707,7 @@
           <w:sz w:val="32"/>
           <w:szCs w:val="32"/>
         </w:rPr>
-        <w:t xml:space="preserve">At the time of calling methos if method has some input </w:t>
-      </w:r>
-      <w:proofErr w:type="gramStart"/>
-      <w:r>
-        <w:rPr>
-          <w:sz w:val="32"/>
-          <w:szCs w:val="32"/>
-        </w:rPr>
-        <w:t>parameters</w:t>
-      </w:r>
-      <w:proofErr w:type="gramEnd"/>
-      <w:r>
-        <w:rPr>
-          <w:sz w:val="32"/>
-          <w:szCs w:val="32"/>
-        </w:rPr>
-        <w:t xml:space="preserve"> then you have to pass a values to every parameter which is called as arguments</w:t>
+        <w:t>At the time of calling methos if method has some input parameters then you have to pass a values to every parameter which is called as arguments</w:t>
       </w:r>
       <w:r>
         <w:rPr>
@@ -18299,7 +16880,21 @@
           <w:sz w:val="32"/>
           <w:szCs w:val="32"/>
         </w:rPr>
-        <w:t>Once instance method can call another method from class directly.</w:t>
+        <w:t>On</w:t>
+      </w:r>
+      <w:r>
+        <w:rPr>
+          <w:sz w:val="32"/>
+          <w:szCs w:val="32"/>
+        </w:rPr>
+        <w:t>e</w:t>
+      </w:r>
+      <w:r>
+        <w:rPr>
+          <w:sz w:val="32"/>
+          <w:szCs w:val="32"/>
+        </w:rPr>
+        <w:t xml:space="preserve"> instance method can call another method from class directly.</w:t>
       </w:r>
     </w:p>
     <w:p>
@@ -18553,23 +17148,7 @@
           <w:sz w:val="32"/>
           <w:szCs w:val="32"/>
         </w:rPr>
-        <w:t xml:space="preserve">Using </w:t>
-      </w:r>
-      <w:proofErr w:type="gramStart"/>
-      <w:r>
-        <w:rPr>
-          <w:sz w:val="32"/>
-          <w:szCs w:val="32"/>
-        </w:rPr>
-        <w:t>Object</w:t>
-      </w:r>
-      <w:proofErr w:type="gramEnd"/>
-      <w:r>
-        <w:rPr>
-          <w:sz w:val="32"/>
-          <w:szCs w:val="32"/>
-        </w:rPr>
-        <w:t xml:space="preserve"> you can access the properties of one class into another class</w:t>
+        <w:t>Using Object you can access the properties of one class into another class</w:t>
       </w:r>
       <w:r>
         <w:rPr>
@@ -19037,7 +17616,6 @@
           <w:szCs w:val="32"/>
         </w:rPr>
       </w:pPr>
-      <w:proofErr w:type="spellStart"/>
       <w:r>
         <w:rPr>
           <w:sz w:val="32"/>
@@ -19045,7 +17623,6 @@
         </w:rPr>
         <w:t>StringBuffer</w:t>
       </w:r>
-      <w:proofErr w:type="spellEnd"/>
       <w:r>
         <w:rPr>
           <w:sz w:val="32"/>
@@ -19093,21 +17670,12 @@
           <w:szCs w:val="32"/>
         </w:rPr>
       </w:pPr>
-      <w:proofErr w:type="spellStart"/>
-      <w:r>
-        <w:rPr>
-          <w:sz w:val="32"/>
-          <w:szCs w:val="32"/>
-        </w:rPr>
-        <w:t>StringTokenizer</w:t>
-      </w:r>
-      <w:proofErr w:type="spellEnd"/>
-      <w:r>
-        <w:rPr>
-          <w:sz w:val="32"/>
-          <w:szCs w:val="32"/>
-        </w:rPr>
-        <w:t xml:space="preserve"> </w:t>
+      <w:r>
+        <w:rPr>
+          <w:sz w:val="32"/>
+          <w:szCs w:val="32"/>
+        </w:rPr>
+        <w:t xml:space="preserve">StringTokenizer </w:t>
       </w:r>
       <w:r>
         <w:rPr>
@@ -19197,8 +17765,6 @@
         </w:rPr>
         <w:t xml:space="preserve">String class present inside </w:t>
       </w:r>
-      <w:proofErr w:type="spellStart"/>
-      <w:proofErr w:type="gramStart"/>
       <w:r>
         <w:rPr>
           <w:b/>
@@ -19209,8 +17775,6 @@
         </w:rPr>
         <w:t>java.lang</w:t>
       </w:r>
-      <w:proofErr w:type="spellEnd"/>
-      <w:proofErr w:type="gramEnd"/>
       <w:r>
         <w:rPr>
           <w:sz w:val="32"/>
@@ -19282,23 +17846,7 @@
           <w:sz w:val="32"/>
           <w:szCs w:val="32"/>
         </w:rPr>
-        <w:t xml:space="preserve"> </w:t>
-      </w:r>
-      <w:proofErr w:type="gramStart"/>
-      <w:r>
-        <w:rPr>
-          <w:sz w:val="32"/>
-          <w:szCs w:val="32"/>
-        </w:rPr>
-        <w:t>String</w:t>
-      </w:r>
-      <w:proofErr w:type="gramEnd"/>
-      <w:r>
-        <w:rPr>
-          <w:sz w:val="32"/>
-          <w:szCs w:val="32"/>
-        </w:rPr>
-        <w:t xml:space="preserve"> you can store a string values (array character)</w:t>
+        <w:t xml:space="preserve"> String you can store a string values (array character)</w:t>
       </w:r>
     </w:p>
     <w:p>
@@ -19345,23 +17893,7 @@
           <w:sz w:val="32"/>
           <w:szCs w:val="32"/>
         </w:rPr>
-        <w:t xml:space="preserve">Inside String </w:t>
-      </w:r>
-      <w:proofErr w:type="gramStart"/>
-      <w:r>
-        <w:rPr>
-          <w:sz w:val="32"/>
-          <w:szCs w:val="32"/>
-        </w:rPr>
-        <w:t>class</w:t>
-      </w:r>
-      <w:proofErr w:type="gramEnd"/>
-      <w:r>
-        <w:rPr>
-          <w:sz w:val="32"/>
-          <w:szCs w:val="32"/>
-        </w:rPr>
-        <w:t xml:space="preserve"> you will get multiple methods</w:t>
+        <w:t>Inside String class you will get multiple methods</w:t>
       </w:r>
       <w:r>
         <w:rPr>
@@ -19451,25 +17983,7 @@
           <w:sz w:val="32"/>
           <w:szCs w:val="32"/>
         </w:rPr>
-        <w:t xml:space="preserve">Once we assign a </w:t>
-      </w:r>
-      <w:proofErr w:type="gramStart"/>
-      <w:r>
-        <w:rPr>
-          <w:color w:val="000000" w:themeColor="text1"/>
-          <w:sz w:val="32"/>
-          <w:szCs w:val="32"/>
-        </w:rPr>
-        <w:t>values</w:t>
-      </w:r>
-      <w:proofErr w:type="gramEnd"/>
-      <w:r>
-        <w:rPr>
-          <w:color w:val="000000" w:themeColor="text1"/>
-          <w:sz w:val="32"/>
-          <w:szCs w:val="32"/>
-        </w:rPr>
-        <w:t xml:space="preserve"> to these Object it value never change by any of the string class method. </w:t>
+        <w:t xml:space="preserve">Once we assign a values to these Object it value never change by any of the string class method. </w:t>
       </w:r>
     </w:p>
     <w:p>
@@ -19756,23 +18270,7 @@
           <w:sz w:val="32"/>
           <w:szCs w:val="32"/>
         </w:rPr>
-        <w:t xml:space="preserve"> Object inside SCP, it will first check whether same value is present or not, if object with same value is present then no new object will </w:t>
-      </w:r>
-      <w:proofErr w:type="gramStart"/>
-      <w:r>
-        <w:rPr>
-          <w:sz w:val="32"/>
-          <w:szCs w:val="32"/>
-        </w:rPr>
-        <w:t>creates</w:t>
-      </w:r>
-      <w:proofErr w:type="gramEnd"/>
-      <w:r>
-        <w:rPr>
-          <w:sz w:val="32"/>
-          <w:szCs w:val="32"/>
-        </w:rPr>
-        <w:t xml:space="preserve"> else it will create new object.  </w:t>
+        <w:t xml:space="preserve"> Object inside SCP, it will first check whether same value is present or not, if object with same value is present then no new object will creates else it will create new object.  </w:t>
       </w:r>
     </w:p>
     <w:p>
@@ -19943,23 +18441,7 @@
           <w:sz w:val="32"/>
           <w:szCs w:val="32"/>
         </w:rPr>
-        <w:t xml:space="preserve">Using this </w:t>
-      </w:r>
-      <w:proofErr w:type="gramStart"/>
-      <w:r>
-        <w:rPr>
-          <w:sz w:val="32"/>
-          <w:szCs w:val="32"/>
-        </w:rPr>
-        <w:t>class</w:t>
-      </w:r>
-      <w:proofErr w:type="gramEnd"/>
-      <w:r>
-        <w:rPr>
-          <w:sz w:val="32"/>
-          <w:szCs w:val="32"/>
-        </w:rPr>
-        <w:t xml:space="preserve"> you can store a string values.</w:t>
+        <w:t>Using this class you can store a string values.</w:t>
       </w:r>
     </w:p>
     <w:p>
@@ -20026,25 +18508,7 @@
           <w:sz w:val="32"/>
           <w:szCs w:val="32"/>
         </w:rPr>
-        <w:t xml:space="preserve">StringBuilder is present inside </w:t>
-      </w:r>
-      <w:proofErr w:type="spellStart"/>
-      <w:proofErr w:type="gramStart"/>
-      <w:r>
-        <w:rPr>
-          <w:sz w:val="32"/>
-          <w:szCs w:val="32"/>
-        </w:rPr>
-        <w:t>java.lang</w:t>
-      </w:r>
-      <w:proofErr w:type="spellEnd"/>
-      <w:proofErr w:type="gramEnd"/>
-      <w:r>
-        <w:rPr>
-          <w:sz w:val="32"/>
-          <w:szCs w:val="32"/>
-        </w:rPr>
-        <w:t xml:space="preserve"> package.</w:t>
+        <w:t>StringBuilder is present inside java.lang package.</w:t>
       </w:r>
     </w:p>
     <w:p>
@@ -20116,7 +18580,6 @@
           <w:u w:val="single"/>
         </w:rPr>
       </w:pPr>
-      <w:proofErr w:type="spellStart"/>
       <w:r>
         <w:rPr>
           <w:b/>
@@ -20167,7 +18630,6 @@
         </w:rPr>
         <w:t>er</w:t>
       </w:r>
-      <w:proofErr w:type="spellEnd"/>
     </w:p>
     <w:p>
       <w:pPr>
@@ -20181,21 +18643,12 @@
           <w:szCs w:val="32"/>
         </w:rPr>
       </w:pPr>
-      <w:proofErr w:type="spellStart"/>
-      <w:r>
-        <w:rPr>
-          <w:sz w:val="32"/>
-          <w:szCs w:val="32"/>
-        </w:rPr>
-        <w:t>StringBuffer</w:t>
-      </w:r>
-      <w:proofErr w:type="spellEnd"/>
-      <w:r>
-        <w:rPr>
-          <w:sz w:val="32"/>
-          <w:szCs w:val="32"/>
-        </w:rPr>
-        <w:t xml:space="preserve"> is a java build-in class.</w:t>
+      <w:r>
+        <w:rPr>
+          <w:sz w:val="32"/>
+          <w:szCs w:val="32"/>
+        </w:rPr>
+        <w:t>StringBuffer is a java build-in class.</w:t>
       </w:r>
     </w:p>
     <w:p>
@@ -20215,23 +18668,7 @@
           <w:sz w:val="32"/>
           <w:szCs w:val="32"/>
         </w:rPr>
-        <w:t xml:space="preserve">Using this </w:t>
-      </w:r>
-      <w:proofErr w:type="gramStart"/>
-      <w:r>
-        <w:rPr>
-          <w:sz w:val="32"/>
-          <w:szCs w:val="32"/>
-        </w:rPr>
-        <w:t>class</w:t>
-      </w:r>
-      <w:proofErr w:type="gramEnd"/>
-      <w:r>
-        <w:rPr>
-          <w:sz w:val="32"/>
-          <w:szCs w:val="32"/>
-        </w:rPr>
-        <w:t xml:space="preserve"> you can store a string values.</w:t>
+        <w:t>Using this class you can store a string values.</w:t>
       </w:r>
     </w:p>
     <w:p>
@@ -20271,39 +18708,14 @@
           <w:sz w:val="32"/>
           <w:szCs w:val="32"/>
         </w:rPr>
-        <w:t xml:space="preserve">The Object of </w:t>
-      </w:r>
-      <w:proofErr w:type="spellStart"/>
-      <w:r>
-        <w:rPr>
-          <w:sz w:val="32"/>
-          <w:szCs w:val="32"/>
-        </w:rPr>
-        <w:t>StringBuffer</w:t>
-      </w:r>
-      <w:proofErr w:type="spellEnd"/>
-      <w:r>
-        <w:rPr>
-          <w:sz w:val="32"/>
-          <w:szCs w:val="32"/>
-        </w:rPr>
-        <w:t xml:space="preserve"> is mutable (the values of the </w:t>
-      </w:r>
-      <w:proofErr w:type="spellStart"/>
-      <w:r>
-        <w:rPr>
-          <w:sz w:val="32"/>
-          <w:szCs w:val="32"/>
-        </w:rPr>
-        <w:t>StringBuffer</w:t>
-      </w:r>
-      <w:proofErr w:type="spellEnd"/>
-      <w:r>
-        <w:rPr>
-          <w:sz w:val="32"/>
-          <w:szCs w:val="32"/>
-        </w:rPr>
-        <w:t xml:space="preserve"> </w:t>
+        <w:t xml:space="preserve">The Object of StringBuffer is mutable (the values of the </w:t>
+      </w:r>
+      <w:r>
+        <w:rPr>
+          <w:sz w:val="32"/>
+          <w:szCs w:val="32"/>
+        </w:rPr>
+        <w:t xml:space="preserve">StringBuffer </w:t>
       </w:r>
       <w:r>
         <w:rPr>
@@ -20325,46 +18737,19 @@
           <w:szCs w:val="32"/>
         </w:rPr>
       </w:pPr>
-      <w:proofErr w:type="spellStart"/>
-      <w:r>
-        <w:rPr>
-          <w:sz w:val="32"/>
-          <w:szCs w:val="32"/>
-        </w:rPr>
-        <w:t>StringBuffer</w:t>
-      </w:r>
-      <w:proofErr w:type="spellEnd"/>
-      <w:r>
-        <w:rPr>
-          <w:sz w:val="32"/>
-          <w:szCs w:val="32"/>
-        </w:rPr>
-        <w:t xml:space="preserve"> </w:t>
-      </w:r>
-      <w:r>
-        <w:rPr>
-          <w:sz w:val="32"/>
-          <w:szCs w:val="32"/>
-        </w:rPr>
-        <w:t xml:space="preserve">is present inside </w:t>
-      </w:r>
-      <w:proofErr w:type="spellStart"/>
-      <w:proofErr w:type="gramStart"/>
-      <w:r>
-        <w:rPr>
-          <w:sz w:val="32"/>
-          <w:szCs w:val="32"/>
-        </w:rPr>
-        <w:t>java.lang</w:t>
-      </w:r>
-      <w:proofErr w:type="spellEnd"/>
-      <w:proofErr w:type="gramEnd"/>
-      <w:r>
-        <w:rPr>
-          <w:sz w:val="32"/>
-          <w:szCs w:val="32"/>
-        </w:rPr>
-        <w:t xml:space="preserve"> package.</w:t>
+      <w:r>
+        <w:rPr>
+          <w:sz w:val="32"/>
+          <w:szCs w:val="32"/>
+        </w:rPr>
+        <w:t xml:space="preserve">StringBuffer </w:t>
+      </w:r>
+      <w:r>
+        <w:rPr>
+          <w:sz w:val="32"/>
+          <w:szCs w:val="32"/>
+        </w:rPr>
+        <w:t>is present inside java.lang package.</w:t>
       </w:r>
     </w:p>
     <w:p>
@@ -20379,21 +18764,12 @@
           <w:szCs w:val="32"/>
         </w:rPr>
       </w:pPr>
-      <w:proofErr w:type="spellStart"/>
-      <w:r>
-        <w:rPr>
-          <w:sz w:val="32"/>
-          <w:szCs w:val="32"/>
-        </w:rPr>
-        <w:t>StringBuffer</w:t>
-      </w:r>
-      <w:proofErr w:type="spellEnd"/>
-      <w:r>
-        <w:rPr>
-          <w:sz w:val="32"/>
-          <w:szCs w:val="32"/>
-        </w:rPr>
-        <w:t xml:space="preserve"> </w:t>
+      <w:r>
+        <w:rPr>
+          <w:sz w:val="32"/>
+          <w:szCs w:val="32"/>
+        </w:rPr>
+        <w:t xml:space="preserve">StringBuffer </w:t>
       </w:r>
       <w:r>
         <w:rPr>
@@ -20435,21 +18811,12 @@
           <w:szCs w:val="32"/>
         </w:rPr>
       </w:pPr>
-      <w:proofErr w:type="spellStart"/>
-      <w:r>
-        <w:rPr>
-          <w:sz w:val="32"/>
-          <w:szCs w:val="32"/>
-        </w:rPr>
-        <w:t>StringBuffer</w:t>
-      </w:r>
-      <w:proofErr w:type="spellEnd"/>
-      <w:r>
-        <w:rPr>
-          <w:sz w:val="32"/>
-          <w:szCs w:val="32"/>
-        </w:rPr>
-        <w:t xml:space="preserve"> methods are synchronized.</w:t>
+      <w:r>
+        <w:rPr>
+          <w:sz w:val="32"/>
+          <w:szCs w:val="32"/>
+        </w:rPr>
+        <w:t>StringBuffer methods are synchronized.</w:t>
       </w:r>
     </w:p>
     <w:p>
@@ -20469,23 +18836,7 @@
           <w:sz w:val="32"/>
           <w:szCs w:val="32"/>
         </w:rPr>
-        <w:t xml:space="preserve">Hence, Object of </w:t>
-      </w:r>
-      <w:proofErr w:type="spellStart"/>
-      <w:r>
-        <w:rPr>
-          <w:sz w:val="32"/>
-          <w:szCs w:val="32"/>
-        </w:rPr>
-        <w:t>StringBuffer</w:t>
-      </w:r>
-      <w:proofErr w:type="spellEnd"/>
-      <w:r>
-        <w:rPr>
-          <w:sz w:val="32"/>
-          <w:szCs w:val="32"/>
-        </w:rPr>
-        <w:t xml:space="preserve"> is thread safe.</w:t>
+        <w:t>Hence, Object of StringBuffer is thread safe.</w:t>
       </w:r>
     </w:p>
     <w:p>
@@ -20500,21 +18851,12 @@
           <w:szCs w:val="32"/>
         </w:rPr>
       </w:pPr>
-      <w:proofErr w:type="spellStart"/>
-      <w:r>
-        <w:rPr>
-          <w:sz w:val="32"/>
-          <w:szCs w:val="32"/>
-        </w:rPr>
-        <w:t>StringBuffer</w:t>
-      </w:r>
-      <w:proofErr w:type="spellEnd"/>
-      <w:r>
-        <w:rPr>
-          <w:sz w:val="32"/>
-          <w:szCs w:val="32"/>
-        </w:rPr>
-        <w:t xml:space="preserve"> is slower than StringBuilder</w:t>
+      <w:r>
+        <w:rPr>
+          <w:sz w:val="32"/>
+          <w:szCs w:val="32"/>
+        </w:rPr>
+        <w:t>StringBuffer is slower than StringBuilder</w:t>
       </w:r>
     </w:p>
     <w:p>
@@ -20559,23 +18901,7 @@
           <w:sz w:val="32"/>
           <w:szCs w:val="32"/>
         </w:rPr>
-        <w:t xml:space="preserve">Difference between String, </w:t>
-      </w:r>
-      <w:proofErr w:type="spellStart"/>
-      <w:r>
-        <w:rPr>
-          <w:sz w:val="32"/>
-          <w:szCs w:val="32"/>
-        </w:rPr>
-        <w:t>StringBuffer</w:t>
-      </w:r>
-      <w:proofErr w:type="spellEnd"/>
-      <w:r>
-        <w:rPr>
-          <w:sz w:val="32"/>
-          <w:szCs w:val="32"/>
-        </w:rPr>
-        <w:t xml:space="preserve"> and StringBuilder</w:t>
+        <w:t>Difference between String, StringBuffer and StringBuilder</w:t>
       </w:r>
     </w:p>
     <w:p>
@@ -20595,23 +18921,7 @@
           <w:sz w:val="32"/>
           <w:szCs w:val="32"/>
         </w:rPr>
-        <w:t xml:space="preserve">Difference between </w:t>
-      </w:r>
-      <w:proofErr w:type="spellStart"/>
-      <w:r>
-        <w:rPr>
-          <w:sz w:val="32"/>
-          <w:szCs w:val="32"/>
-        </w:rPr>
-        <w:t>StringBuffer</w:t>
-      </w:r>
-      <w:proofErr w:type="spellEnd"/>
-      <w:r>
-        <w:rPr>
-          <w:sz w:val="32"/>
-          <w:szCs w:val="32"/>
-        </w:rPr>
-        <w:t xml:space="preserve"> and StringBuilder </w:t>
+        <w:t xml:space="preserve">Difference between StringBuffer and StringBuilder </w:t>
       </w:r>
     </w:p>
     <w:p>
@@ -21161,15 +19471,7 @@
         <w:pStyle w:val="NoSpacing"/>
       </w:pPr>
       <w:r>
-        <w:t>Right click on “</w:t>
-      </w:r>
-      <w:proofErr w:type="spellStart"/>
-      <w:r>
-        <w:t>src</w:t>
-      </w:r>
-      <w:proofErr w:type="spellEnd"/>
-      <w:r>
-        <w:t>” folder -&gt; go to “New” option -&gt; select “</w:t>
+        <w:t>Right click on “src” folder -&gt; go to “New” option -&gt; select “</w:t>
       </w:r>
       <w:r>
         <w:t>C</w:t>
@@ -21289,23 +19591,7 @@
         </w:rPr>
       </w:pPr>
       <w:r>
-        <w:t xml:space="preserve">Java is not fully </w:t>
-      </w:r>
-      <w:proofErr w:type="gramStart"/>
-      <w:r>
-        <w:t>object oriented</w:t>
-      </w:r>
-      <w:proofErr w:type="gramEnd"/>
-      <w:r>
-        <w:t xml:space="preserve"> programming language. In Java primitive variables are not in the form of object and this is one of the </w:t>
-      </w:r>
-      <w:proofErr w:type="gramStart"/>
-      <w:r>
-        <w:t>reason</w:t>
-      </w:r>
-      <w:proofErr w:type="gramEnd"/>
-      <w:r>
-        <w:t xml:space="preserve"> for Java is not fully object oriented.  </w:t>
+        <w:t xml:space="preserve">Java is not fully object oriented programming language. In Java primitive variables are not in the form of object and this is one of the reason for Java is not fully object oriented.  </w:t>
       </w:r>
     </w:p>
     <w:p>
@@ -21320,21 +19606,13 @@
         </w:rPr>
       </w:pPr>
       <w:r>
-        <w:t xml:space="preserve">Class and Objects are the base of </w:t>
-      </w:r>
-      <w:proofErr w:type="gramStart"/>
-      <w:r>
-        <w:t>object ori</w:t>
+        <w:t>Class and Objects are the base of object ori</w:t>
       </w:r>
       <w:r>
         <w:t>e</w:t>
       </w:r>
       <w:r>
-        <w:t>nted</w:t>
-      </w:r>
-      <w:proofErr w:type="gramEnd"/>
-      <w:r>
-        <w:t xml:space="preserve"> programming concepts.</w:t>
+        <w:t>nted programming concepts.</w:t>
       </w:r>
     </w:p>
     <w:p>
@@ -21596,15 +19874,7 @@
         </w:rPr>
       </w:pPr>
       <w:r>
-        <w:t xml:space="preserve">Java class is also </w:t>
-      </w:r>
-      <w:proofErr w:type="gramStart"/>
-      <w:r>
-        <w:t>consider</w:t>
-      </w:r>
-      <w:proofErr w:type="gramEnd"/>
-      <w:r>
-        <w:t xml:space="preserve"> as a encapsulation.</w:t>
+        <w:t>Java class is also consider as a encapsulation.</w:t>
       </w:r>
     </w:p>
     <w:p>
@@ -21704,15 +19974,7 @@
         </w:rPr>
       </w:pPr>
       <w:r>
-        <w:t xml:space="preserve">Encapsulation is one of the </w:t>
-      </w:r>
-      <w:proofErr w:type="gramStart"/>
-      <w:r>
-        <w:t>way</w:t>
-      </w:r>
-      <w:proofErr w:type="gramEnd"/>
-      <w:r>
-        <w:t xml:space="preserve"> to achieve loose coupling.</w:t>
+        <w:t>Encapsulation is one of the way to achieve loose coupling.</w:t>
       </w:r>
     </w:p>
     <w:p>
@@ -21745,13 +20007,8 @@
           <w:u w:val="single"/>
         </w:rPr>
       </w:pPr>
-      <w:proofErr w:type="gramStart"/>
-      <w:r>
-        <w:t>Also</w:t>
-      </w:r>
-      <w:proofErr w:type="gramEnd"/>
-      <w:r>
-        <w:t xml:space="preserve"> can be decide who can access what.</w:t>
+      <w:r>
+        <w:t>Also can be decide who can access what.</w:t>
       </w:r>
     </w:p>
     <w:p>
@@ -21800,13 +20057,8 @@
       <w:pPr>
         <w:pStyle w:val="NoSpacing"/>
       </w:pPr>
-      <w:proofErr w:type="spellStart"/>
-      <w:r>
-        <w:t>Id</w:t>
-      </w:r>
-      <w:proofErr w:type="spellEnd"/>
-      <w:r>
-        <w:t xml:space="preserve"> must be between 1-1000</w:t>
+      <w:r>
+        <w:t>Id must be between 1-1000</w:t>
       </w:r>
     </w:p>
     <w:p>

</xml_diff>

<commit_message>
List Interface : Collection
List Interface : Collection
</commit_message>
<xml_diff>
--- a/docs/CoreJava.docx
+++ b/docs/CoreJava.docx
@@ -32679,6 +32679,903 @@
         <w:t>ArrayList also provide a random access to a elements.</w:t>
       </w:r>
     </w:p>
+    <w:p>
+      <w:pPr>
+        <w:pStyle w:val="NoSpacing"/>
+        <w:numPr>
+          <w:ilvl w:val="0"/>
+          <w:numId w:val="99"/>
+        </w:numPr>
+        <w:rPr>
+          <w:sz w:val="24"/>
+          <w:szCs w:val="24"/>
+        </w:rPr>
+      </w:pPr>
+      <w:r>
+        <w:rPr>
+          <w:sz w:val="24"/>
+          <w:szCs w:val="24"/>
+        </w:rPr>
+        <w:t>Can perform operation on a specific index, due to randomly adding and deleting values on specific index shifting of the elements will take place.</w:t>
+      </w:r>
+    </w:p>
+    <w:p>
+      <w:pPr>
+        <w:pStyle w:val="NoSpacing"/>
+        <w:numPr>
+          <w:ilvl w:val="0"/>
+          <w:numId w:val="99"/>
+        </w:numPr>
+        <w:rPr>
+          <w:sz w:val="24"/>
+          <w:szCs w:val="24"/>
+        </w:rPr>
+      </w:pPr>
+      <w:r>
+        <w:rPr>
+          <w:sz w:val="24"/>
+          <w:szCs w:val="24"/>
+        </w:rPr>
+        <w:t>ArrayList provide slower performance of the update operations</w:t>
+      </w:r>
+    </w:p>
+    <w:p>
+      <w:pPr>
+        <w:pStyle w:val="NoSpacing"/>
+        <w:numPr>
+          <w:ilvl w:val="0"/>
+          <w:numId w:val="99"/>
+        </w:numPr>
+        <w:rPr>
+          <w:sz w:val="24"/>
+          <w:szCs w:val="24"/>
+        </w:rPr>
+      </w:pPr>
+      <w:r>
+        <w:rPr>
+          <w:sz w:val="24"/>
+          <w:szCs w:val="24"/>
+        </w:rPr>
+        <w:t>ArrayList is faster in the iteration/retrieval process</w:t>
+      </w:r>
+    </w:p>
+    <w:p>
+      <w:pPr>
+        <w:pStyle w:val="NoSpacing"/>
+        <w:numPr>
+          <w:ilvl w:val="0"/>
+          <w:numId w:val="99"/>
+        </w:numPr>
+        <w:rPr>
+          <w:b/>
+          <w:bCs/>
+          <w:sz w:val="24"/>
+          <w:szCs w:val="24"/>
+          <w:u w:val="single"/>
+        </w:rPr>
+      </w:pPr>
+      <w:r>
+        <w:rPr>
+          <w:sz w:val="24"/>
+          <w:szCs w:val="24"/>
+        </w:rPr>
+        <w:t xml:space="preserve">This class is introduced in jdk </w:t>
+      </w:r>
+      <w:r>
+        <w:rPr>
+          <w:sz w:val="24"/>
+          <w:szCs w:val="24"/>
+        </w:rPr>
+        <w:t>2</w:t>
+      </w:r>
+      <w:r>
+        <w:rPr>
+          <w:sz w:val="24"/>
+          <w:szCs w:val="24"/>
+        </w:rPr>
+        <w:t xml:space="preserve"> version</w:t>
+      </w:r>
+    </w:p>
+    <w:p>
+      <w:pPr>
+        <w:pStyle w:val="NoSpacing"/>
+        <w:rPr>
+          <w:sz w:val="24"/>
+          <w:szCs w:val="24"/>
+        </w:rPr>
+      </w:pPr>
+    </w:p>
+    <w:p>
+      <w:pPr>
+        <w:pStyle w:val="NoSpacing"/>
+        <w:rPr>
+          <w:b/>
+          <w:bCs/>
+          <w:sz w:val="24"/>
+          <w:szCs w:val="24"/>
+          <w:u w:val="single"/>
+        </w:rPr>
+      </w:pPr>
+      <w:r>
+        <w:rPr>
+          <w:b/>
+          <w:bCs/>
+          <w:sz w:val="24"/>
+          <w:szCs w:val="24"/>
+          <w:u w:val="single"/>
+        </w:rPr>
+        <w:t>Vector</w:t>
+      </w:r>
+    </w:p>
+    <w:p>
+      <w:pPr>
+        <w:pStyle w:val="NoSpacing"/>
+        <w:numPr>
+          <w:ilvl w:val="0"/>
+          <w:numId w:val="100"/>
+        </w:numPr>
+        <w:rPr>
+          <w:sz w:val="24"/>
+          <w:szCs w:val="24"/>
+        </w:rPr>
+      </w:pPr>
+      <w:r>
+        <w:rPr>
+          <w:sz w:val="24"/>
+          <w:szCs w:val="24"/>
+        </w:rPr>
+        <w:t>Vector</w:t>
+      </w:r>
+      <w:r>
+        <w:rPr>
+          <w:sz w:val="24"/>
+          <w:szCs w:val="24"/>
+        </w:rPr>
+        <w:t xml:space="preserve"> is the implemented class of List interface.</w:t>
+      </w:r>
+    </w:p>
+    <w:p>
+      <w:pPr>
+        <w:pStyle w:val="NoSpacing"/>
+        <w:numPr>
+          <w:ilvl w:val="0"/>
+          <w:numId w:val="100"/>
+        </w:numPr>
+        <w:rPr>
+          <w:sz w:val="24"/>
+          <w:szCs w:val="24"/>
+        </w:rPr>
+      </w:pPr>
+      <w:r>
+        <w:rPr>
+          <w:sz w:val="24"/>
+          <w:szCs w:val="24"/>
+        </w:rPr>
+        <w:t>Vector</w:t>
+      </w:r>
+      <w:r>
+        <w:rPr>
+          <w:sz w:val="24"/>
+          <w:szCs w:val="24"/>
+        </w:rPr>
+        <w:t xml:space="preserve"> </w:t>
+      </w:r>
+      <w:r>
+        <w:rPr>
+          <w:sz w:val="24"/>
+          <w:szCs w:val="24"/>
+        </w:rPr>
+        <w:t>is an indexed based.</w:t>
+      </w:r>
+    </w:p>
+    <w:p>
+      <w:pPr>
+        <w:pStyle w:val="NoSpacing"/>
+        <w:numPr>
+          <w:ilvl w:val="0"/>
+          <w:numId w:val="100"/>
+        </w:numPr>
+        <w:rPr>
+          <w:sz w:val="24"/>
+          <w:szCs w:val="24"/>
+        </w:rPr>
+      </w:pPr>
+      <w:r>
+        <w:rPr>
+          <w:sz w:val="24"/>
+          <w:szCs w:val="24"/>
+        </w:rPr>
+        <w:t>Vector</w:t>
+      </w:r>
+      <w:r>
+        <w:rPr>
+          <w:sz w:val="24"/>
+          <w:szCs w:val="24"/>
+        </w:rPr>
+        <w:t xml:space="preserve"> </w:t>
+      </w:r>
+      <w:r>
+        <w:rPr>
+          <w:sz w:val="24"/>
+          <w:szCs w:val="24"/>
+        </w:rPr>
+        <w:t>can store duplicate objects.</w:t>
+      </w:r>
+    </w:p>
+    <w:p>
+      <w:pPr>
+        <w:pStyle w:val="NoSpacing"/>
+        <w:numPr>
+          <w:ilvl w:val="0"/>
+          <w:numId w:val="100"/>
+        </w:numPr>
+        <w:rPr>
+          <w:sz w:val="24"/>
+          <w:szCs w:val="24"/>
+        </w:rPr>
+      </w:pPr>
+      <w:r>
+        <w:rPr>
+          <w:sz w:val="24"/>
+          <w:szCs w:val="24"/>
+        </w:rPr>
+        <w:t>It store object of different data type and its dynamic in size.</w:t>
+      </w:r>
+    </w:p>
+    <w:p>
+      <w:pPr>
+        <w:pStyle w:val="NoSpacing"/>
+        <w:numPr>
+          <w:ilvl w:val="0"/>
+          <w:numId w:val="100"/>
+        </w:numPr>
+        <w:rPr>
+          <w:sz w:val="24"/>
+          <w:szCs w:val="24"/>
+        </w:rPr>
+      </w:pPr>
+      <w:r>
+        <w:rPr>
+          <w:sz w:val="24"/>
+          <w:szCs w:val="24"/>
+        </w:rPr>
+        <w:t>Vector</w:t>
+      </w:r>
+      <w:r>
+        <w:rPr>
+          <w:sz w:val="24"/>
+          <w:szCs w:val="24"/>
+        </w:rPr>
+        <w:t xml:space="preserve"> </w:t>
+      </w:r>
+      <w:r>
+        <w:rPr>
+          <w:sz w:val="24"/>
+          <w:szCs w:val="24"/>
+        </w:rPr>
+        <w:t>is backed by array. The elements store in form of array in Vector.</w:t>
+      </w:r>
+    </w:p>
+    <w:p>
+      <w:pPr>
+        <w:pStyle w:val="NoSpacing"/>
+        <w:numPr>
+          <w:ilvl w:val="0"/>
+          <w:numId w:val="100"/>
+        </w:numPr>
+        <w:rPr>
+          <w:sz w:val="24"/>
+          <w:szCs w:val="24"/>
+        </w:rPr>
+      </w:pPr>
+      <w:r>
+        <w:rPr>
+          <w:sz w:val="24"/>
+          <w:szCs w:val="24"/>
+        </w:rPr>
+        <w:t>Vector</w:t>
+      </w:r>
+      <w:r>
+        <w:rPr>
+          <w:sz w:val="24"/>
+          <w:szCs w:val="24"/>
+        </w:rPr>
+        <w:t xml:space="preserve"> </w:t>
+      </w:r>
+      <w:r>
+        <w:rPr>
+          <w:sz w:val="24"/>
+          <w:szCs w:val="24"/>
+        </w:rPr>
+        <w:t>has a default capacity 10</w:t>
+      </w:r>
+    </w:p>
+    <w:p>
+      <w:pPr>
+        <w:pStyle w:val="NoSpacing"/>
+        <w:numPr>
+          <w:ilvl w:val="0"/>
+          <w:numId w:val="100"/>
+        </w:numPr>
+        <w:rPr>
+          <w:sz w:val="24"/>
+          <w:szCs w:val="24"/>
+        </w:rPr>
+      </w:pPr>
+      <w:r>
+        <w:rPr>
+          <w:sz w:val="24"/>
+          <w:szCs w:val="24"/>
+        </w:rPr>
+        <w:t>Vector</w:t>
+      </w:r>
+      <w:r>
+        <w:rPr>
+          <w:sz w:val="24"/>
+          <w:szCs w:val="24"/>
+        </w:rPr>
+        <w:t xml:space="preserve"> </w:t>
+      </w:r>
+      <w:r>
+        <w:rPr>
+          <w:sz w:val="24"/>
+          <w:szCs w:val="24"/>
+        </w:rPr>
+        <w:t>is order, maintains the insertion order of the elements.</w:t>
+      </w:r>
+    </w:p>
+    <w:p>
+      <w:pPr>
+        <w:pStyle w:val="NoSpacing"/>
+        <w:numPr>
+          <w:ilvl w:val="0"/>
+          <w:numId w:val="100"/>
+        </w:numPr>
+        <w:rPr>
+          <w:sz w:val="24"/>
+          <w:szCs w:val="24"/>
+        </w:rPr>
+      </w:pPr>
+      <w:r>
+        <w:rPr>
+          <w:sz w:val="24"/>
+          <w:szCs w:val="24"/>
+        </w:rPr>
+        <w:t>Vector</w:t>
+      </w:r>
+      <w:r>
+        <w:rPr>
+          <w:sz w:val="24"/>
+          <w:szCs w:val="24"/>
+        </w:rPr>
+        <w:t xml:space="preserve"> </w:t>
+      </w:r>
+      <w:r>
+        <w:rPr>
+          <w:sz w:val="24"/>
+          <w:szCs w:val="24"/>
+        </w:rPr>
+        <w:t>also provide a random access to a elements.</w:t>
+      </w:r>
+    </w:p>
+    <w:p>
+      <w:pPr>
+        <w:pStyle w:val="NoSpacing"/>
+        <w:numPr>
+          <w:ilvl w:val="0"/>
+          <w:numId w:val="100"/>
+        </w:numPr>
+        <w:rPr>
+          <w:sz w:val="24"/>
+          <w:szCs w:val="24"/>
+        </w:rPr>
+      </w:pPr>
+      <w:r>
+        <w:rPr>
+          <w:sz w:val="24"/>
+          <w:szCs w:val="24"/>
+        </w:rPr>
+        <w:t>Can perform operation on a specific index, due to randomly adding and deleting values on specific index shifting of the elements will take place.</w:t>
+      </w:r>
+    </w:p>
+    <w:p>
+      <w:pPr>
+        <w:pStyle w:val="NoSpacing"/>
+        <w:numPr>
+          <w:ilvl w:val="0"/>
+          <w:numId w:val="100"/>
+        </w:numPr>
+        <w:rPr>
+          <w:sz w:val="24"/>
+          <w:szCs w:val="24"/>
+        </w:rPr>
+      </w:pPr>
+      <w:r>
+        <w:rPr>
+          <w:sz w:val="24"/>
+          <w:szCs w:val="24"/>
+        </w:rPr>
+        <w:t>Vector</w:t>
+      </w:r>
+      <w:r>
+        <w:rPr>
+          <w:sz w:val="24"/>
+          <w:szCs w:val="24"/>
+        </w:rPr>
+        <w:t xml:space="preserve"> </w:t>
+      </w:r>
+      <w:r>
+        <w:rPr>
+          <w:sz w:val="24"/>
+          <w:szCs w:val="24"/>
+        </w:rPr>
+        <w:t>provide slower performance of the update operations</w:t>
+      </w:r>
+    </w:p>
+    <w:p>
+      <w:pPr>
+        <w:pStyle w:val="NoSpacing"/>
+        <w:numPr>
+          <w:ilvl w:val="0"/>
+          <w:numId w:val="100"/>
+        </w:numPr>
+        <w:rPr>
+          <w:sz w:val="24"/>
+          <w:szCs w:val="24"/>
+        </w:rPr>
+      </w:pPr>
+      <w:r>
+        <w:rPr>
+          <w:sz w:val="24"/>
+          <w:szCs w:val="24"/>
+        </w:rPr>
+        <w:t>Vector</w:t>
+      </w:r>
+      <w:r>
+        <w:rPr>
+          <w:sz w:val="24"/>
+          <w:szCs w:val="24"/>
+        </w:rPr>
+        <w:t xml:space="preserve"> </w:t>
+      </w:r>
+      <w:r>
+        <w:rPr>
+          <w:sz w:val="24"/>
+          <w:szCs w:val="24"/>
+        </w:rPr>
+        <w:t>is faster in the iteration/retrieval process</w:t>
+      </w:r>
+      <w:r>
+        <w:rPr>
+          <w:sz w:val="24"/>
+          <w:szCs w:val="24"/>
+        </w:rPr>
+        <w:t>.</w:t>
+      </w:r>
+    </w:p>
+    <w:p>
+      <w:pPr>
+        <w:pStyle w:val="NoSpacing"/>
+        <w:numPr>
+          <w:ilvl w:val="0"/>
+          <w:numId w:val="100"/>
+        </w:numPr>
+        <w:rPr>
+          <w:sz w:val="24"/>
+          <w:szCs w:val="24"/>
+        </w:rPr>
+      </w:pPr>
+      <w:r>
+        <w:rPr>
+          <w:sz w:val="24"/>
+          <w:szCs w:val="24"/>
+        </w:rPr>
+        <w:t>Vector</w:t>
+      </w:r>
+      <w:r>
+        <w:rPr>
+          <w:sz w:val="24"/>
+          <w:szCs w:val="24"/>
+        </w:rPr>
+        <w:t xml:space="preserve"> methods are synchronized.</w:t>
+      </w:r>
+    </w:p>
+    <w:p>
+      <w:pPr>
+        <w:pStyle w:val="NoSpacing"/>
+        <w:numPr>
+          <w:ilvl w:val="0"/>
+          <w:numId w:val="100"/>
+        </w:numPr>
+        <w:rPr>
+          <w:sz w:val="24"/>
+          <w:szCs w:val="24"/>
+        </w:rPr>
+      </w:pPr>
+      <w:r>
+        <w:rPr>
+          <w:sz w:val="24"/>
+          <w:szCs w:val="24"/>
+        </w:rPr>
+        <w:t>Vector</w:t>
+      </w:r>
+      <w:r>
+        <w:rPr>
+          <w:sz w:val="24"/>
+          <w:szCs w:val="24"/>
+        </w:rPr>
+        <w:t xml:space="preserve"> object is thread safe object can be access one thread at time in multi threaded application.</w:t>
+      </w:r>
+    </w:p>
+    <w:p>
+      <w:pPr>
+        <w:pStyle w:val="NoSpacing"/>
+        <w:numPr>
+          <w:ilvl w:val="0"/>
+          <w:numId w:val="100"/>
+        </w:numPr>
+        <w:rPr>
+          <w:b/>
+          <w:bCs/>
+          <w:sz w:val="24"/>
+          <w:szCs w:val="24"/>
+          <w:u w:val="single"/>
+        </w:rPr>
+      </w:pPr>
+      <w:r>
+        <w:rPr>
+          <w:sz w:val="24"/>
+          <w:szCs w:val="24"/>
+        </w:rPr>
+        <w:t>Vector</w:t>
+      </w:r>
+      <w:r>
+        <w:rPr>
+          <w:sz w:val="24"/>
+          <w:szCs w:val="24"/>
+        </w:rPr>
+        <w:t xml:space="preserve"> is slower than ArrayList.</w:t>
+      </w:r>
+    </w:p>
+    <w:p>
+      <w:pPr>
+        <w:pStyle w:val="NoSpacing"/>
+        <w:numPr>
+          <w:ilvl w:val="0"/>
+          <w:numId w:val="100"/>
+        </w:numPr>
+        <w:rPr>
+          <w:b/>
+          <w:bCs/>
+          <w:sz w:val="24"/>
+          <w:szCs w:val="24"/>
+          <w:u w:val="single"/>
+        </w:rPr>
+      </w:pPr>
+      <w:r>
+        <w:rPr>
+          <w:sz w:val="24"/>
+          <w:szCs w:val="24"/>
+        </w:rPr>
+        <w:t>This class is introduced in jdk 1</w:t>
+      </w:r>
+      <w:r>
+        <w:rPr>
+          <w:sz w:val="24"/>
+          <w:szCs w:val="24"/>
+        </w:rPr>
+        <w:t xml:space="preserve"> version</w:t>
+      </w:r>
+    </w:p>
+    <w:p>
+      <w:pPr>
+        <w:pStyle w:val="NoSpacing"/>
+        <w:rPr>
+          <w:sz w:val="24"/>
+          <w:szCs w:val="24"/>
+        </w:rPr>
+      </w:pPr>
+    </w:p>
+    <w:p>
+      <w:pPr>
+        <w:rPr>
+          <w:b/>
+          <w:bCs/>
+          <w:sz w:val="24"/>
+          <w:szCs w:val="24"/>
+          <w:u w:val="single"/>
+        </w:rPr>
+      </w:pPr>
+      <w:r>
+        <w:rPr>
+          <w:b/>
+          <w:bCs/>
+          <w:sz w:val="24"/>
+          <w:szCs w:val="24"/>
+          <w:u w:val="single"/>
+        </w:rPr>
+        <w:br w:type="page"/>
+      </w:r>
+    </w:p>
+    <w:p>
+      <w:pPr>
+        <w:pStyle w:val="NoSpacing"/>
+        <w:rPr>
+          <w:b/>
+          <w:bCs/>
+          <w:sz w:val="24"/>
+          <w:szCs w:val="24"/>
+          <w:u w:val="single"/>
+        </w:rPr>
+      </w:pPr>
+      <w:r>
+        <w:rPr>
+          <w:b/>
+          <w:bCs/>
+          <w:sz w:val="24"/>
+          <w:szCs w:val="24"/>
+          <w:u w:val="single"/>
+        </w:rPr>
+        <w:lastRenderedPageBreak/>
+        <w:t>LinkedList</w:t>
+      </w:r>
+    </w:p>
+    <w:p>
+      <w:pPr>
+        <w:pStyle w:val="NoSpacing"/>
+        <w:numPr>
+          <w:ilvl w:val="0"/>
+          <w:numId w:val="101"/>
+        </w:numPr>
+        <w:rPr>
+          <w:sz w:val="24"/>
+          <w:szCs w:val="24"/>
+        </w:rPr>
+      </w:pPr>
+      <w:r>
+        <w:rPr>
+          <w:sz w:val="24"/>
+          <w:szCs w:val="24"/>
+        </w:rPr>
+        <w:t>LinkedList</w:t>
+      </w:r>
+      <w:r>
+        <w:rPr>
+          <w:sz w:val="24"/>
+          <w:szCs w:val="24"/>
+        </w:rPr>
+        <w:t xml:space="preserve"> is the implemented class of List</w:t>
+      </w:r>
+      <w:r>
+        <w:rPr>
+          <w:sz w:val="24"/>
+          <w:szCs w:val="24"/>
+        </w:rPr>
+        <w:t>, Queue ,Deque</w:t>
+      </w:r>
+      <w:r>
+        <w:rPr>
+          <w:sz w:val="24"/>
+          <w:szCs w:val="24"/>
+        </w:rPr>
+        <w:t xml:space="preserve"> interface.</w:t>
+      </w:r>
+    </w:p>
+    <w:p>
+      <w:pPr>
+        <w:pStyle w:val="NoSpacing"/>
+        <w:numPr>
+          <w:ilvl w:val="0"/>
+          <w:numId w:val="101"/>
+        </w:numPr>
+        <w:rPr>
+          <w:sz w:val="24"/>
+          <w:szCs w:val="24"/>
+        </w:rPr>
+      </w:pPr>
+      <w:r>
+        <w:rPr>
+          <w:sz w:val="24"/>
+          <w:szCs w:val="24"/>
+        </w:rPr>
+        <w:t>LinkedList</w:t>
+      </w:r>
+      <w:r>
+        <w:rPr>
+          <w:sz w:val="24"/>
+          <w:szCs w:val="24"/>
+        </w:rPr>
+        <w:t xml:space="preserve"> is </w:t>
+      </w:r>
+      <w:r>
+        <w:rPr>
+          <w:sz w:val="24"/>
+          <w:szCs w:val="24"/>
+        </w:rPr>
+        <w:t>not</w:t>
+      </w:r>
+      <w:r>
+        <w:rPr>
+          <w:sz w:val="24"/>
+          <w:szCs w:val="24"/>
+        </w:rPr>
+        <w:t xml:space="preserve"> indexed based.</w:t>
+      </w:r>
+    </w:p>
+    <w:p>
+      <w:pPr>
+        <w:pStyle w:val="NoSpacing"/>
+        <w:numPr>
+          <w:ilvl w:val="0"/>
+          <w:numId w:val="101"/>
+        </w:numPr>
+        <w:rPr>
+          <w:sz w:val="24"/>
+          <w:szCs w:val="24"/>
+        </w:rPr>
+      </w:pPr>
+      <w:r>
+        <w:rPr>
+          <w:sz w:val="24"/>
+          <w:szCs w:val="24"/>
+        </w:rPr>
+        <w:t>LinkedList can store duplicate objects.</w:t>
+      </w:r>
+    </w:p>
+    <w:p>
+      <w:pPr>
+        <w:pStyle w:val="NoSpacing"/>
+        <w:numPr>
+          <w:ilvl w:val="0"/>
+          <w:numId w:val="101"/>
+        </w:numPr>
+        <w:rPr>
+          <w:sz w:val="24"/>
+          <w:szCs w:val="24"/>
+        </w:rPr>
+      </w:pPr>
+      <w:r>
+        <w:rPr>
+          <w:sz w:val="24"/>
+          <w:szCs w:val="24"/>
+        </w:rPr>
+        <w:t>It store object of different data type and its dynamic in size.</w:t>
+      </w:r>
+    </w:p>
+    <w:p>
+      <w:pPr>
+        <w:pStyle w:val="NoSpacing"/>
+        <w:numPr>
+          <w:ilvl w:val="0"/>
+          <w:numId w:val="101"/>
+        </w:numPr>
+        <w:rPr>
+          <w:sz w:val="24"/>
+          <w:szCs w:val="24"/>
+        </w:rPr>
+      </w:pPr>
+      <w:r>
+        <w:rPr>
+          <w:sz w:val="24"/>
+          <w:szCs w:val="24"/>
+        </w:rPr>
+        <w:t>LinkedList is based on Doubly linked list DS.</w:t>
+      </w:r>
+    </w:p>
+    <w:p>
+      <w:pPr>
+        <w:pStyle w:val="NoSpacing"/>
+        <w:numPr>
+          <w:ilvl w:val="0"/>
+          <w:numId w:val="101"/>
+        </w:numPr>
+        <w:rPr>
+          <w:sz w:val="24"/>
+          <w:szCs w:val="24"/>
+        </w:rPr>
+      </w:pPr>
+      <w:r>
+        <w:rPr>
+          <w:sz w:val="24"/>
+          <w:szCs w:val="24"/>
+        </w:rPr>
+        <w:t xml:space="preserve">Linked List store the elements in </w:t>
+      </w:r>
+      <w:r>
+        <w:rPr>
+          <w:sz w:val="24"/>
+          <w:szCs w:val="24"/>
+        </w:rPr>
+        <w:t>Node</w:t>
+      </w:r>
+      <w:r>
+        <w:rPr>
+          <w:sz w:val="24"/>
+          <w:szCs w:val="24"/>
+        </w:rPr>
+        <w:t xml:space="preserve"> form. Every node has a 3 part predecessor(previous), element, successor(next).  </w:t>
+      </w:r>
+    </w:p>
+    <w:p>
+      <w:pPr>
+        <w:pStyle w:val="NoSpacing"/>
+        <w:numPr>
+          <w:ilvl w:val="0"/>
+          <w:numId w:val="101"/>
+        </w:numPr>
+        <w:rPr>
+          <w:sz w:val="24"/>
+          <w:szCs w:val="24"/>
+        </w:rPr>
+      </w:pPr>
+      <w:r>
+        <w:rPr>
+          <w:sz w:val="24"/>
+          <w:szCs w:val="24"/>
+        </w:rPr>
+        <w:t>Linked List are faster for updation.</w:t>
+      </w:r>
+    </w:p>
+    <w:p>
+      <w:pPr>
+        <w:pStyle w:val="NoSpacing"/>
+        <w:numPr>
+          <w:ilvl w:val="0"/>
+          <w:numId w:val="101"/>
+        </w:numPr>
+        <w:rPr>
+          <w:sz w:val="24"/>
+          <w:szCs w:val="24"/>
+        </w:rPr>
+      </w:pPr>
+      <w:r>
+        <w:rPr>
+          <w:sz w:val="24"/>
+          <w:szCs w:val="24"/>
+        </w:rPr>
+        <w:t>It is slower for iteration.</w:t>
+      </w:r>
+    </w:p>
+    <w:p>
+      <w:pPr>
+        <w:pStyle w:val="NoSpacing"/>
+        <w:numPr>
+          <w:ilvl w:val="0"/>
+          <w:numId w:val="101"/>
+        </w:numPr>
+        <w:rPr>
+          <w:sz w:val="24"/>
+          <w:szCs w:val="24"/>
+        </w:rPr>
+      </w:pPr>
+      <w:r>
+        <w:rPr>
+          <w:sz w:val="24"/>
+          <w:szCs w:val="24"/>
+        </w:rPr>
+        <w:t>Radom access are not allowed here inside LinkedList.</w:t>
+      </w:r>
+    </w:p>
+    <w:p>
+      <w:pPr>
+        <w:pStyle w:val="NoSpacing"/>
+        <w:numPr>
+          <w:ilvl w:val="0"/>
+          <w:numId w:val="101"/>
+        </w:numPr>
+        <w:rPr>
+          <w:sz w:val="24"/>
+          <w:szCs w:val="24"/>
+        </w:rPr>
+      </w:pPr>
+      <w:r>
+        <w:rPr>
+          <w:sz w:val="24"/>
+          <w:szCs w:val="24"/>
+        </w:rPr>
+        <w:t>Linked List maintains the insertion order.</w:t>
+      </w:r>
+    </w:p>
     <w:sectPr>
       <w:pgSz w:w="12240" w:h="15840"/>
       <w:pgMar w:top="1440" w:right="1440" w:bottom="1440" w:left="1440" w:header="720" w:footer="720" w:gutter="0"/>
@@ -38408,6 +39305,95 @@
     </w:lvl>
   </w:abstractNum>
   <w:abstractNum w:abstractNumId="64" w15:restartNumberingAfterBreak="0">
+    <w:nsid w:val="49FF0E66"/>
+    <w:multiLevelType w:val="hybridMultilevel"/>
+    <w:tmpl w:val="9398D5DE"/>
+    <w:lvl w:ilvl="0" w:tplc="FFFFFFFF">
+      <w:start w:val="1"/>
+      <w:numFmt w:val="decimal"/>
+      <w:lvlText w:val="%1."/>
+      <w:lvlJc w:val="left"/>
+      <w:pPr>
+        <w:ind w:left="720" w:hanging="360"/>
+      </w:pPr>
+      <w:rPr>
+        <w:rFonts w:hint="default"/>
+      </w:rPr>
+    </w:lvl>
+    <w:lvl w:ilvl="1" w:tplc="FFFFFFFF" w:tentative="1">
+      <w:start w:val="1"/>
+      <w:numFmt w:val="lowerLetter"/>
+      <w:lvlText w:val="%2."/>
+      <w:lvlJc w:val="left"/>
+      <w:pPr>
+        <w:ind w:left="1440" w:hanging="360"/>
+      </w:pPr>
+    </w:lvl>
+    <w:lvl w:ilvl="2" w:tplc="FFFFFFFF" w:tentative="1">
+      <w:start w:val="1"/>
+      <w:numFmt w:val="lowerRoman"/>
+      <w:lvlText w:val="%3."/>
+      <w:lvlJc w:val="right"/>
+      <w:pPr>
+        <w:ind w:left="2160" w:hanging="180"/>
+      </w:pPr>
+    </w:lvl>
+    <w:lvl w:ilvl="3" w:tplc="FFFFFFFF" w:tentative="1">
+      <w:start w:val="1"/>
+      <w:numFmt w:val="decimal"/>
+      <w:lvlText w:val="%4."/>
+      <w:lvlJc w:val="left"/>
+      <w:pPr>
+        <w:ind w:left="2880" w:hanging="360"/>
+      </w:pPr>
+    </w:lvl>
+    <w:lvl w:ilvl="4" w:tplc="FFFFFFFF" w:tentative="1">
+      <w:start w:val="1"/>
+      <w:numFmt w:val="lowerLetter"/>
+      <w:lvlText w:val="%5."/>
+      <w:lvlJc w:val="left"/>
+      <w:pPr>
+        <w:ind w:left="3600" w:hanging="360"/>
+      </w:pPr>
+    </w:lvl>
+    <w:lvl w:ilvl="5" w:tplc="FFFFFFFF" w:tentative="1">
+      <w:start w:val="1"/>
+      <w:numFmt w:val="lowerRoman"/>
+      <w:lvlText w:val="%6."/>
+      <w:lvlJc w:val="right"/>
+      <w:pPr>
+        <w:ind w:left="4320" w:hanging="180"/>
+      </w:pPr>
+    </w:lvl>
+    <w:lvl w:ilvl="6" w:tplc="FFFFFFFF" w:tentative="1">
+      <w:start w:val="1"/>
+      <w:numFmt w:val="decimal"/>
+      <w:lvlText w:val="%7."/>
+      <w:lvlJc w:val="left"/>
+      <w:pPr>
+        <w:ind w:left="5040" w:hanging="360"/>
+      </w:pPr>
+    </w:lvl>
+    <w:lvl w:ilvl="7" w:tplc="FFFFFFFF" w:tentative="1">
+      <w:start w:val="1"/>
+      <w:numFmt w:val="lowerLetter"/>
+      <w:lvlText w:val="%8."/>
+      <w:lvlJc w:val="left"/>
+      <w:pPr>
+        <w:ind w:left="5760" w:hanging="360"/>
+      </w:pPr>
+    </w:lvl>
+    <w:lvl w:ilvl="8" w:tplc="FFFFFFFF" w:tentative="1">
+      <w:start w:val="1"/>
+      <w:numFmt w:val="lowerRoman"/>
+      <w:lvlText w:val="%9."/>
+      <w:lvlJc w:val="right"/>
+      <w:pPr>
+        <w:ind w:left="6480" w:hanging="180"/>
+      </w:pPr>
+    </w:lvl>
+  </w:abstractNum>
+  <w:abstractNum w:abstractNumId="65" w15:restartNumberingAfterBreak="0">
     <w:nsid w:val="4E08592D"/>
     <w:multiLevelType w:val="hybridMultilevel"/>
     <w:tmpl w:val="8FEE4A48"/>
@@ -38496,7 +39482,7 @@
       </w:pPr>
     </w:lvl>
   </w:abstractNum>
-  <w:abstractNum w:abstractNumId="65" w15:restartNumberingAfterBreak="0">
+  <w:abstractNum w:abstractNumId="66" w15:restartNumberingAfterBreak="0">
     <w:nsid w:val="4E7232BE"/>
     <w:multiLevelType w:val="hybridMultilevel"/>
     <w:tmpl w:val="58BA4732"/>
@@ -38586,7 +39572,7 @@
       </w:pPr>
     </w:lvl>
   </w:abstractNum>
-  <w:abstractNum w:abstractNumId="66" w15:restartNumberingAfterBreak="0">
+  <w:abstractNum w:abstractNumId="67" w15:restartNumberingAfterBreak="0">
     <w:nsid w:val="4F787B36"/>
     <w:multiLevelType w:val="hybridMultilevel"/>
     <w:tmpl w:val="6E288D8A"/>
@@ -38676,7 +39662,96 @@
       </w:pPr>
     </w:lvl>
   </w:abstractNum>
-  <w:abstractNum w:abstractNumId="67" w15:restartNumberingAfterBreak="0">
+  <w:abstractNum w:abstractNumId="68" w15:restartNumberingAfterBreak="0">
+    <w:nsid w:val="50F34FCC"/>
+    <w:multiLevelType w:val="hybridMultilevel"/>
+    <w:tmpl w:val="9398D5DE"/>
+    <w:lvl w:ilvl="0" w:tplc="FFFFFFFF">
+      <w:start w:val="1"/>
+      <w:numFmt w:val="decimal"/>
+      <w:lvlText w:val="%1."/>
+      <w:lvlJc w:val="left"/>
+      <w:pPr>
+        <w:ind w:left="720" w:hanging="360"/>
+      </w:pPr>
+      <w:rPr>
+        <w:rFonts w:hint="default"/>
+      </w:rPr>
+    </w:lvl>
+    <w:lvl w:ilvl="1" w:tplc="FFFFFFFF" w:tentative="1">
+      <w:start w:val="1"/>
+      <w:numFmt w:val="lowerLetter"/>
+      <w:lvlText w:val="%2."/>
+      <w:lvlJc w:val="left"/>
+      <w:pPr>
+        <w:ind w:left="1440" w:hanging="360"/>
+      </w:pPr>
+    </w:lvl>
+    <w:lvl w:ilvl="2" w:tplc="FFFFFFFF" w:tentative="1">
+      <w:start w:val="1"/>
+      <w:numFmt w:val="lowerRoman"/>
+      <w:lvlText w:val="%3."/>
+      <w:lvlJc w:val="right"/>
+      <w:pPr>
+        <w:ind w:left="2160" w:hanging="180"/>
+      </w:pPr>
+    </w:lvl>
+    <w:lvl w:ilvl="3" w:tplc="FFFFFFFF" w:tentative="1">
+      <w:start w:val="1"/>
+      <w:numFmt w:val="decimal"/>
+      <w:lvlText w:val="%4."/>
+      <w:lvlJc w:val="left"/>
+      <w:pPr>
+        <w:ind w:left="2880" w:hanging="360"/>
+      </w:pPr>
+    </w:lvl>
+    <w:lvl w:ilvl="4" w:tplc="FFFFFFFF" w:tentative="1">
+      <w:start w:val="1"/>
+      <w:numFmt w:val="lowerLetter"/>
+      <w:lvlText w:val="%5."/>
+      <w:lvlJc w:val="left"/>
+      <w:pPr>
+        <w:ind w:left="3600" w:hanging="360"/>
+      </w:pPr>
+    </w:lvl>
+    <w:lvl w:ilvl="5" w:tplc="FFFFFFFF" w:tentative="1">
+      <w:start w:val="1"/>
+      <w:numFmt w:val="lowerRoman"/>
+      <w:lvlText w:val="%6."/>
+      <w:lvlJc w:val="right"/>
+      <w:pPr>
+        <w:ind w:left="4320" w:hanging="180"/>
+      </w:pPr>
+    </w:lvl>
+    <w:lvl w:ilvl="6" w:tplc="FFFFFFFF" w:tentative="1">
+      <w:start w:val="1"/>
+      <w:numFmt w:val="decimal"/>
+      <w:lvlText w:val="%7."/>
+      <w:lvlJc w:val="left"/>
+      <w:pPr>
+        <w:ind w:left="5040" w:hanging="360"/>
+      </w:pPr>
+    </w:lvl>
+    <w:lvl w:ilvl="7" w:tplc="FFFFFFFF" w:tentative="1">
+      <w:start w:val="1"/>
+      <w:numFmt w:val="lowerLetter"/>
+      <w:lvlText w:val="%8."/>
+      <w:lvlJc w:val="left"/>
+      <w:pPr>
+        <w:ind w:left="5760" w:hanging="360"/>
+      </w:pPr>
+    </w:lvl>
+    <w:lvl w:ilvl="8" w:tplc="FFFFFFFF" w:tentative="1">
+      <w:start w:val="1"/>
+      <w:numFmt w:val="lowerRoman"/>
+      <w:lvlText w:val="%9."/>
+      <w:lvlJc w:val="right"/>
+      <w:pPr>
+        <w:ind w:left="6480" w:hanging="180"/>
+      </w:pPr>
+    </w:lvl>
+  </w:abstractNum>
+  <w:abstractNum w:abstractNumId="69" w15:restartNumberingAfterBreak="0">
     <w:nsid w:val="512F4BB0"/>
     <w:multiLevelType w:val="hybridMultilevel"/>
     <w:tmpl w:val="51BE4CA4"/>
@@ -38765,7 +39840,7 @@
       </w:pPr>
     </w:lvl>
   </w:abstractNum>
-  <w:abstractNum w:abstractNumId="68" w15:restartNumberingAfterBreak="0">
+  <w:abstractNum w:abstractNumId="70" w15:restartNumberingAfterBreak="0">
     <w:nsid w:val="5143334B"/>
     <w:multiLevelType w:val="hybridMultilevel"/>
     <w:tmpl w:val="6958EED4"/>
@@ -38854,7 +39929,7 @@
       </w:pPr>
     </w:lvl>
   </w:abstractNum>
-  <w:abstractNum w:abstractNumId="69" w15:restartNumberingAfterBreak="0">
+  <w:abstractNum w:abstractNumId="71" w15:restartNumberingAfterBreak="0">
     <w:nsid w:val="518B14A5"/>
     <w:multiLevelType w:val="hybridMultilevel"/>
     <w:tmpl w:val="9C38B2FC"/>
@@ -38943,7 +40018,7 @@
       </w:pPr>
     </w:lvl>
   </w:abstractNum>
-  <w:abstractNum w:abstractNumId="70" w15:restartNumberingAfterBreak="0">
+  <w:abstractNum w:abstractNumId="72" w15:restartNumberingAfterBreak="0">
     <w:nsid w:val="51C83DC7"/>
     <w:multiLevelType w:val="hybridMultilevel"/>
     <w:tmpl w:val="E91EBE26"/>
@@ -39032,7 +40107,7 @@
       </w:pPr>
     </w:lvl>
   </w:abstractNum>
-  <w:abstractNum w:abstractNumId="71" w15:restartNumberingAfterBreak="0">
+  <w:abstractNum w:abstractNumId="73" w15:restartNumberingAfterBreak="0">
     <w:nsid w:val="51CE0E30"/>
     <w:multiLevelType w:val="hybridMultilevel"/>
     <w:tmpl w:val="A672E1FE"/>
@@ -39123,7 +40198,7 @@
       </w:pPr>
     </w:lvl>
   </w:abstractNum>
-  <w:abstractNum w:abstractNumId="72" w15:restartNumberingAfterBreak="0">
+  <w:abstractNum w:abstractNumId="74" w15:restartNumberingAfterBreak="0">
     <w:nsid w:val="524149C3"/>
     <w:multiLevelType w:val="hybridMultilevel"/>
     <w:tmpl w:val="E2E0474C"/>
@@ -39212,7 +40287,7 @@
       </w:pPr>
     </w:lvl>
   </w:abstractNum>
-  <w:abstractNum w:abstractNumId="73" w15:restartNumberingAfterBreak="0">
+  <w:abstractNum w:abstractNumId="75" w15:restartNumberingAfterBreak="0">
     <w:nsid w:val="53D4204C"/>
     <w:multiLevelType w:val="hybridMultilevel"/>
     <w:tmpl w:val="1FAC928E"/>
@@ -39303,7 +40378,7 @@
       </w:pPr>
     </w:lvl>
   </w:abstractNum>
-  <w:abstractNum w:abstractNumId="74" w15:restartNumberingAfterBreak="0">
+  <w:abstractNum w:abstractNumId="76" w15:restartNumberingAfterBreak="0">
     <w:nsid w:val="557C42B7"/>
     <w:multiLevelType w:val="hybridMultilevel"/>
     <w:tmpl w:val="DFF68962"/>
@@ -39394,7 +40469,7 @@
       </w:pPr>
     </w:lvl>
   </w:abstractNum>
-  <w:abstractNum w:abstractNumId="75" w15:restartNumberingAfterBreak="0">
+  <w:abstractNum w:abstractNumId="77" w15:restartNumberingAfterBreak="0">
     <w:nsid w:val="5991539A"/>
     <w:multiLevelType w:val="hybridMultilevel"/>
     <w:tmpl w:val="D89C9700"/>
@@ -39483,7 +40558,7 @@
       </w:pPr>
     </w:lvl>
   </w:abstractNum>
-  <w:abstractNum w:abstractNumId="76" w15:restartNumberingAfterBreak="0">
+  <w:abstractNum w:abstractNumId="78" w15:restartNumberingAfterBreak="0">
     <w:nsid w:val="5AE07D11"/>
     <w:multiLevelType w:val="hybridMultilevel"/>
     <w:tmpl w:val="88C09F3C"/>
@@ -39572,7 +40647,7 @@
       </w:pPr>
     </w:lvl>
   </w:abstractNum>
-  <w:abstractNum w:abstractNumId="77" w15:restartNumberingAfterBreak="0">
+  <w:abstractNum w:abstractNumId="79" w15:restartNumberingAfterBreak="0">
     <w:nsid w:val="5EE23DB1"/>
     <w:multiLevelType w:val="hybridMultilevel"/>
     <w:tmpl w:val="3F5E8254"/>
@@ -39661,7 +40736,7 @@
       </w:pPr>
     </w:lvl>
   </w:abstractNum>
-  <w:abstractNum w:abstractNumId="78" w15:restartNumberingAfterBreak="0">
+  <w:abstractNum w:abstractNumId="80" w15:restartNumberingAfterBreak="0">
     <w:nsid w:val="60850AF8"/>
     <w:multiLevelType w:val="hybridMultilevel"/>
     <w:tmpl w:val="61BCD14E"/>
@@ -39750,7 +40825,7 @@
       </w:pPr>
     </w:lvl>
   </w:abstractNum>
-  <w:abstractNum w:abstractNumId="79" w15:restartNumberingAfterBreak="0">
+  <w:abstractNum w:abstractNumId="81" w15:restartNumberingAfterBreak="0">
     <w:nsid w:val="619F6923"/>
     <w:multiLevelType w:val="hybridMultilevel"/>
     <w:tmpl w:val="02DCF93A"/>
@@ -39839,7 +40914,7 @@
       </w:pPr>
     </w:lvl>
   </w:abstractNum>
-  <w:abstractNum w:abstractNumId="80" w15:restartNumberingAfterBreak="0">
+  <w:abstractNum w:abstractNumId="82" w15:restartNumberingAfterBreak="0">
     <w:nsid w:val="61CA5872"/>
     <w:multiLevelType w:val="hybridMultilevel"/>
     <w:tmpl w:val="12906D4A"/>
@@ -39930,7 +41005,7 @@
       </w:pPr>
     </w:lvl>
   </w:abstractNum>
-  <w:abstractNum w:abstractNumId="81" w15:restartNumberingAfterBreak="0">
+  <w:abstractNum w:abstractNumId="83" w15:restartNumberingAfterBreak="0">
     <w:nsid w:val="654B2E16"/>
     <w:multiLevelType w:val="hybridMultilevel"/>
     <w:tmpl w:val="EFFAEF68"/>
@@ -40019,7 +41094,7 @@
       </w:pPr>
     </w:lvl>
   </w:abstractNum>
-  <w:abstractNum w:abstractNumId="82" w15:restartNumberingAfterBreak="0">
+  <w:abstractNum w:abstractNumId="84" w15:restartNumberingAfterBreak="0">
     <w:nsid w:val="678473DA"/>
     <w:multiLevelType w:val="hybridMultilevel"/>
     <w:tmpl w:val="D81A1BC2"/>
@@ -40108,7 +41183,7 @@
       </w:pPr>
     </w:lvl>
   </w:abstractNum>
-  <w:abstractNum w:abstractNumId="83" w15:restartNumberingAfterBreak="0">
+  <w:abstractNum w:abstractNumId="85" w15:restartNumberingAfterBreak="0">
     <w:nsid w:val="6A0B064A"/>
     <w:multiLevelType w:val="hybridMultilevel"/>
     <w:tmpl w:val="C038A9F6"/>
@@ -40197,7 +41272,7 @@
       </w:pPr>
     </w:lvl>
   </w:abstractNum>
-  <w:abstractNum w:abstractNumId="84" w15:restartNumberingAfterBreak="0">
+  <w:abstractNum w:abstractNumId="86" w15:restartNumberingAfterBreak="0">
     <w:nsid w:val="6A3B2B03"/>
     <w:multiLevelType w:val="hybridMultilevel"/>
     <w:tmpl w:val="9F4EE01A"/>
@@ -40286,7 +41361,7 @@
       </w:pPr>
     </w:lvl>
   </w:abstractNum>
-  <w:abstractNum w:abstractNumId="85" w15:restartNumberingAfterBreak="0">
+  <w:abstractNum w:abstractNumId="87" w15:restartNumberingAfterBreak="0">
     <w:nsid w:val="6D5350A8"/>
     <w:multiLevelType w:val="hybridMultilevel"/>
     <w:tmpl w:val="F67E04A6"/>
@@ -40375,7 +41450,7 @@
       </w:pPr>
     </w:lvl>
   </w:abstractNum>
-  <w:abstractNum w:abstractNumId="86" w15:restartNumberingAfterBreak="0">
+  <w:abstractNum w:abstractNumId="88" w15:restartNumberingAfterBreak="0">
     <w:nsid w:val="6E11505A"/>
     <w:multiLevelType w:val="hybridMultilevel"/>
     <w:tmpl w:val="41861232"/>
@@ -40464,7 +41539,7 @@
       </w:pPr>
     </w:lvl>
   </w:abstractNum>
-  <w:abstractNum w:abstractNumId="87" w15:restartNumberingAfterBreak="0">
+  <w:abstractNum w:abstractNumId="89" w15:restartNumberingAfterBreak="0">
     <w:nsid w:val="7059567A"/>
     <w:multiLevelType w:val="hybridMultilevel"/>
     <w:tmpl w:val="CD4212BA"/>
@@ -40553,7 +41628,7 @@
       </w:pPr>
     </w:lvl>
   </w:abstractNum>
-  <w:abstractNum w:abstractNumId="88" w15:restartNumberingAfterBreak="0">
+  <w:abstractNum w:abstractNumId="90" w15:restartNumberingAfterBreak="0">
     <w:nsid w:val="724D355C"/>
     <w:multiLevelType w:val="hybridMultilevel"/>
     <w:tmpl w:val="C0D05D24"/>
@@ -40642,7 +41717,7 @@
       </w:pPr>
     </w:lvl>
   </w:abstractNum>
-  <w:abstractNum w:abstractNumId="89" w15:restartNumberingAfterBreak="0">
+  <w:abstractNum w:abstractNumId="91" w15:restartNumberingAfterBreak="0">
     <w:nsid w:val="73210E15"/>
     <w:multiLevelType w:val="hybridMultilevel"/>
     <w:tmpl w:val="5C3E1A4E"/>
@@ -40731,7 +41806,7 @@
       </w:pPr>
     </w:lvl>
   </w:abstractNum>
-  <w:abstractNum w:abstractNumId="90" w15:restartNumberingAfterBreak="0">
+  <w:abstractNum w:abstractNumId="92" w15:restartNumberingAfterBreak="0">
     <w:nsid w:val="74F47FED"/>
     <w:multiLevelType w:val="hybridMultilevel"/>
     <w:tmpl w:val="13062942"/>
@@ -40820,7 +41895,7 @@
       </w:pPr>
     </w:lvl>
   </w:abstractNum>
-  <w:abstractNum w:abstractNumId="91" w15:restartNumberingAfterBreak="0">
+  <w:abstractNum w:abstractNumId="93" w15:restartNumberingAfterBreak="0">
     <w:nsid w:val="766A0B6E"/>
     <w:multiLevelType w:val="hybridMultilevel"/>
     <w:tmpl w:val="4CACE144"/>
@@ -40909,7 +41984,7 @@
       </w:pPr>
     </w:lvl>
   </w:abstractNum>
-  <w:abstractNum w:abstractNumId="92" w15:restartNumberingAfterBreak="0">
+  <w:abstractNum w:abstractNumId="94" w15:restartNumberingAfterBreak="0">
     <w:nsid w:val="784F4683"/>
     <w:multiLevelType w:val="hybridMultilevel"/>
     <w:tmpl w:val="4E384EE8"/>
@@ -40998,7 +42073,7 @@
       </w:pPr>
     </w:lvl>
   </w:abstractNum>
-  <w:abstractNum w:abstractNumId="93" w15:restartNumberingAfterBreak="0">
+  <w:abstractNum w:abstractNumId="95" w15:restartNumberingAfterBreak="0">
     <w:nsid w:val="7A167FB0"/>
     <w:multiLevelType w:val="hybridMultilevel"/>
     <w:tmpl w:val="05144550"/>
@@ -41087,7 +42162,7 @@
       </w:pPr>
     </w:lvl>
   </w:abstractNum>
-  <w:abstractNum w:abstractNumId="94" w15:restartNumberingAfterBreak="0">
+  <w:abstractNum w:abstractNumId="96" w15:restartNumberingAfterBreak="0">
     <w:nsid w:val="7A28143E"/>
     <w:multiLevelType w:val="hybridMultilevel"/>
     <w:tmpl w:val="E01C2D42"/>
@@ -41176,7 +42251,7 @@
       </w:pPr>
     </w:lvl>
   </w:abstractNum>
-  <w:abstractNum w:abstractNumId="95" w15:restartNumberingAfterBreak="0">
+  <w:abstractNum w:abstractNumId="97" w15:restartNumberingAfterBreak="0">
     <w:nsid w:val="7A636B4D"/>
     <w:multiLevelType w:val="hybridMultilevel"/>
     <w:tmpl w:val="2432E84C"/>
@@ -41265,7 +42340,7 @@
       </w:pPr>
     </w:lvl>
   </w:abstractNum>
-  <w:abstractNum w:abstractNumId="96" w15:restartNumberingAfterBreak="0">
+  <w:abstractNum w:abstractNumId="98" w15:restartNumberingAfterBreak="0">
     <w:nsid w:val="7DA16A0E"/>
     <w:multiLevelType w:val="hybridMultilevel"/>
     <w:tmpl w:val="D88AD88A"/>
@@ -41355,7 +42430,7 @@
       </w:pPr>
     </w:lvl>
   </w:abstractNum>
-  <w:abstractNum w:abstractNumId="97" w15:restartNumberingAfterBreak="0">
+  <w:abstractNum w:abstractNumId="99" w15:restartNumberingAfterBreak="0">
     <w:nsid w:val="7EB4191E"/>
     <w:multiLevelType w:val="hybridMultilevel"/>
     <w:tmpl w:val="F5B4A3AA"/>
@@ -41444,7 +42519,7 @@
       </w:pPr>
     </w:lvl>
   </w:abstractNum>
-  <w:abstractNum w:abstractNumId="98" w15:restartNumberingAfterBreak="0">
+  <w:abstractNum w:abstractNumId="100" w15:restartNumberingAfterBreak="0">
     <w:nsid w:val="7EE2081D"/>
     <w:multiLevelType w:val="hybridMultilevel"/>
     <w:tmpl w:val="2DA47C2E"/>
@@ -41537,10 +42612,10 @@
     <w:abstractNumId w:val="36"/>
   </w:num>
   <w:num w:numId="2">
-    <w:abstractNumId w:val="90"/>
+    <w:abstractNumId w:val="92"/>
   </w:num>
   <w:num w:numId="3">
-    <w:abstractNumId w:val="71"/>
+    <w:abstractNumId w:val="73"/>
   </w:num>
   <w:num w:numId="4">
     <w:abstractNumId w:val="48"/>
@@ -41552,22 +42627,22 @@
     <w:abstractNumId w:val="5"/>
   </w:num>
   <w:num w:numId="7">
-    <w:abstractNumId w:val="89"/>
+    <w:abstractNumId w:val="91"/>
   </w:num>
   <w:num w:numId="8">
-    <w:abstractNumId w:val="88"/>
+    <w:abstractNumId w:val="90"/>
   </w:num>
   <w:num w:numId="9">
-    <w:abstractNumId w:val="84"/>
+    <w:abstractNumId w:val="86"/>
   </w:num>
   <w:num w:numId="10">
     <w:abstractNumId w:val="52"/>
   </w:num>
   <w:num w:numId="11">
-    <w:abstractNumId w:val="83"/>
+    <w:abstractNumId w:val="85"/>
   </w:num>
   <w:num w:numId="12">
-    <w:abstractNumId w:val="79"/>
+    <w:abstractNumId w:val="81"/>
   </w:num>
   <w:num w:numId="13">
     <w:abstractNumId w:val="59"/>
@@ -41579,13 +42654,13 @@
     <w:abstractNumId w:val="30"/>
   </w:num>
   <w:num w:numId="16">
-    <w:abstractNumId w:val="92"/>
+    <w:abstractNumId w:val="94"/>
   </w:num>
   <w:num w:numId="17">
     <w:abstractNumId w:val="15"/>
   </w:num>
   <w:num w:numId="18">
-    <w:abstractNumId w:val="91"/>
+    <w:abstractNumId w:val="93"/>
   </w:num>
   <w:num w:numId="19">
     <w:abstractNumId w:val="41"/>
@@ -41597,7 +42672,7 @@
     <w:abstractNumId w:val="46"/>
   </w:num>
   <w:num w:numId="22">
-    <w:abstractNumId w:val="66"/>
+    <w:abstractNumId w:val="67"/>
   </w:num>
   <w:num w:numId="23">
     <w:abstractNumId w:val="1"/>
@@ -41612,7 +42687,7 @@
     <w:abstractNumId w:val="34"/>
   </w:num>
   <w:num w:numId="27">
-    <w:abstractNumId w:val="81"/>
+    <w:abstractNumId w:val="83"/>
   </w:num>
   <w:num w:numId="28">
     <w:abstractNumId w:val="6"/>
@@ -41624,10 +42699,10 @@
     <w:abstractNumId w:val="17"/>
   </w:num>
   <w:num w:numId="31">
-    <w:abstractNumId w:val="73"/>
+    <w:abstractNumId w:val="75"/>
   </w:num>
   <w:num w:numId="32">
-    <w:abstractNumId w:val="67"/>
+    <w:abstractNumId w:val="69"/>
   </w:num>
   <w:num w:numId="33">
     <w:abstractNumId w:val="53"/>
@@ -41636,7 +42711,7 @@
     <w:abstractNumId w:val="12"/>
   </w:num>
   <w:num w:numId="35">
-    <w:abstractNumId w:val="77"/>
+    <w:abstractNumId w:val="79"/>
   </w:num>
   <w:num w:numId="36">
     <w:abstractNumId w:val="60"/>
@@ -41648,7 +42723,7 @@
     <w:abstractNumId w:val="37"/>
   </w:num>
   <w:num w:numId="39">
-    <w:abstractNumId w:val="95"/>
+    <w:abstractNumId w:val="97"/>
   </w:num>
   <w:num w:numId="40">
     <w:abstractNumId w:val="24"/>
@@ -41657,7 +42732,7 @@
     <w:abstractNumId w:val="62"/>
   </w:num>
   <w:num w:numId="42">
-    <w:abstractNumId w:val="97"/>
+    <w:abstractNumId w:val="99"/>
   </w:num>
   <w:num w:numId="43">
     <w:abstractNumId w:val="26"/>
@@ -41669,22 +42744,22 @@
     <w:abstractNumId w:val="16"/>
   </w:num>
   <w:num w:numId="46">
-    <w:abstractNumId w:val="69"/>
+    <w:abstractNumId w:val="71"/>
   </w:num>
   <w:num w:numId="47">
-    <w:abstractNumId w:val="64"/>
+    <w:abstractNumId w:val="65"/>
   </w:num>
   <w:num w:numId="48">
     <w:abstractNumId w:val="39"/>
   </w:num>
   <w:num w:numId="49">
-    <w:abstractNumId w:val="72"/>
+    <w:abstractNumId w:val="74"/>
   </w:num>
   <w:num w:numId="50">
     <w:abstractNumId w:val="40"/>
   </w:num>
   <w:num w:numId="51">
-    <w:abstractNumId w:val="94"/>
+    <w:abstractNumId w:val="96"/>
   </w:num>
   <w:num w:numId="52">
     <w:abstractNumId w:val="21"/>
@@ -41693,7 +42768,7 @@
     <w:abstractNumId w:val="50"/>
   </w:num>
   <w:num w:numId="54">
-    <w:abstractNumId w:val="98"/>
+    <w:abstractNumId w:val="100"/>
   </w:num>
   <w:num w:numId="55">
     <w:abstractNumId w:val="61"/>
@@ -41702,13 +42777,13 @@
     <w:abstractNumId w:val="43"/>
   </w:num>
   <w:num w:numId="57">
-    <w:abstractNumId w:val="74"/>
+    <w:abstractNumId w:val="76"/>
   </w:num>
   <w:num w:numId="58">
-    <w:abstractNumId w:val="96"/>
+    <w:abstractNumId w:val="98"/>
   </w:num>
   <w:num w:numId="59">
-    <w:abstractNumId w:val="75"/>
+    <w:abstractNumId w:val="77"/>
   </w:num>
   <w:num w:numId="60">
     <w:abstractNumId w:val="56"/>
@@ -41717,10 +42792,10 @@
     <w:abstractNumId w:val="2"/>
   </w:num>
   <w:num w:numId="62">
-    <w:abstractNumId w:val="85"/>
+    <w:abstractNumId w:val="87"/>
   </w:num>
   <w:num w:numId="63">
-    <w:abstractNumId w:val="70"/>
+    <w:abstractNumId w:val="72"/>
   </w:num>
   <w:num w:numId="64">
     <w:abstractNumId w:val="38"/>
@@ -41732,10 +42807,10 @@
     <w:abstractNumId w:val="10"/>
   </w:num>
   <w:num w:numId="67">
-    <w:abstractNumId w:val="87"/>
+    <w:abstractNumId w:val="89"/>
   </w:num>
   <w:num w:numId="68">
-    <w:abstractNumId w:val="65"/>
+    <w:abstractNumId w:val="66"/>
   </w:num>
   <w:num w:numId="69">
     <w:abstractNumId w:val="63"/>
@@ -41747,13 +42822,13 @@
     <w:abstractNumId w:val="35"/>
   </w:num>
   <w:num w:numId="72">
-    <w:abstractNumId w:val="80"/>
+    <w:abstractNumId w:val="82"/>
   </w:num>
   <w:num w:numId="73">
     <w:abstractNumId w:val="19"/>
   </w:num>
   <w:num w:numId="74">
-    <w:abstractNumId w:val="86"/>
+    <w:abstractNumId w:val="88"/>
   </w:num>
   <w:num w:numId="75">
     <w:abstractNumId w:val="22"/>
@@ -41768,7 +42843,7 @@
     <w:abstractNumId w:val="57"/>
   </w:num>
   <w:num w:numId="79">
-    <w:abstractNumId w:val="68"/>
+    <w:abstractNumId w:val="70"/>
   </w:num>
   <w:num w:numId="80">
     <w:abstractNumId w:val="3"/>
@@ -41789,7 +42864,7 @@
     <w:abstractNumId w:val="8"/>
   </w:num>
   <w:num w:numId="86">
-    <w:abstractNumId w:val="78"/>
+    <w:abstractNumId w:val="80"/>
   </w:num>
   <w:num w:numId="87">
     <w:abstractNumId w:val="4"/>
@@ -41798,10 +42873,10 @@
     <w:abstractNumId w:val="29"/>
   </w:num>
   <w:num w:numId="89">
-    <w:abstractNumId w:val="93"/>
+    <w:abstractNumId w:val="95"/>
   </w:num>
   <w:num w:numId="90">
-    <w:abstractNumId w:val="76"/>
+    <w:abstractNumId w:val="78"/>
   </w:num>
   <w:num w:numId="91">
     <w:abstractNumId w:val="33"/>
@@ -41810,7 +42885,7 @@
     <w:abstractNumId w:val="32"/>
   </w:num>
   <w:num w:numId="93">
-    <w:abstractNumId w:val="82"/>
+    <w:abstractNumId w:val="84"/>
   </w:num>
   <w:num w:numId="94">
     <w:abstractNumId w:val="13"/>
@@ -41829,6 +42904,12 @@
   </w:num>
   <w:num w:numId="99">
     <w:abstractNumId w:val="44"/>
+  </w:num>
+  <w:num w:numId="100">
+    <w:abstractNumId w:val="68"/>
+  </w:num>
+  <w:num w:numId="101">
+    <w:abstractNumId w:val="64"/>
   </w:num>
   <w:numIdMacAtCleanup w:val="91"/>
 </w:numbering>

</xml_diff>

<commit_message>
Spring IOC: SI, CI
Spring IOC: SI, CI
</commit_message>
<xml_diff>
--- a/docs/CoreJava.docx
+++ b/docs/CoreJava.docx
@@ -2,6 +2,17 @@
 <file path=word/document.xml><?xml version="1.0" encoding="utf-8"?>
 <w:document xmlns:wpc="http://schemas.microsoft.com/office/word/2010/wordprocessingCanvas" xmlns:cx="http://schemas.microsoft.com/office/drawing/2014/chartex" xmlns:cx1="http://schemas.microsoft.com/office/drawing/2015/9/8/chartex" xmlns:cx2="http://schemas.microsoft.com/office/drawing/2015/10/21/chartex" xmlns:cx3="http://schemas.microsoft.com/office/drawing/2016/5/9/chartex" xmlns:cx4="http://schemas.microsoft.com/office/drawing/2016/5/10/chartex" xmlns:cx5="http://schemas.microsoft.com/office/drawing/2016/5/11/chartex" xmlns:cx6="http://schemas.microsoft.com/office/drawing/2016/5/12/chartex" xmlns:cx7="http://schemas.microsoft.com/office/drawing/2016/5/13/chartex" xmlns:cx8="http://schemas.microsoft.com/office/drawing/2016/5/14/chartex" xmlns:mc="http://schemas.openxmlformats.org/markup-compatibility/2006" xmlns:aink="http://schemas.microsoft.com/office/drawing/2016/ink" xmlns:am3d="http://schemas.microsoft.com/office/drawing/2017/model3d" xmlns:o="urn:schemas-microsoft-com:office:office" xmlns:r="http://schemas.openxmlformats.org/officeDocument/2006/relationships" xmlns:m="http://schemas.openxmlformats.org/officeDocument/2006/math" xmlns:v="urn:schemas-microsoft-com:vml" xmlns:wp14="http://schemas.microsoft.com/office/word/2010/wordprocessingDrawing" xmlns:wp="http://schemas.openxmlformats.org/drawingml/2006/wordprocessingDrawing" xmlns:w10="urn:schemas-microsoft-com:office:word" xmlns:w="http://schemas.openxmlformats.org/wordprocessingml/2006/main" xmlns:w14="http://schemas.microsoft.com/office/word/2010/wordml" xmlns:w15="http://schemas.microsoft.com/office/word/2012/wordml" xmlns:w16cex="http://schemas.microsoft.com/office/word/2018/wordml/cex" xmlns:w16cid="http://schemas.microsoft.com/office/word/2016/wordml/cid" xmlns:w16="http://schemas.microsoft.com/office/word/2018/wordml" xmlns:w16sdtdh="http://schemas.microsoft.com/office/word/2020/wordml/sdtdatahash" xmlns:w16se="http://schemas.microsoft.com/office/word/2015/wordml/symex" xmlns:wpg="http://schemas.microsoft.com/office/word/2010/wordprocessingGroup" xmlns:wpi="http://schemas.microsoft.com/office/word/2010/wordprocessingInk" xmlns:wne="http://schemas.microsoft.com/office/word/2006/wordml" xmlns:wps="http://schemas.microsoft.com/office/word/2010/wordprocessingShape" mc:Ignorable="w14 w15 w16se w16cid w16 w16cex w16sdtdh wp14">
   <w:body>
+    <w:p>
+      <w:pPr>
+        <w:pStyle w:val="NoSpacing"/>
+        <w:rPr>
+          <w:b/>
+          <w:bCs/>
+          <w:sz w:val="40"/>
+          <w:szCs w:val="40"/>
+        </w:rPr>
+      </w:pPr>
+    </w:p>
     <w:p>
       <w:pPr>
         <w:pStyle w:val="NoSpacing"/>
@@ -13050,25 +13061,7 @@
           <w:sz w:val="32"/>
           <w:szCs w:val="32"/>
         </w:rPr>
-        <w:t xml:space="preserve">In this loop first it executes the statements and then check the condition. If condition is true then loop execution will be </w:t>
-      </w:r>
-      <w:proofErr w:type="gramStart"/>
-      <w:r>
-        <w:rPr>
-          <w:color w:val="000000" w:themeColor="text1"/>
-          <w:sz w:val="32"/>
-          <w:szCs w:val="32"/>
-        </w:rPr>
-        <w:t>continue</w:t>
-      </w:r>
-      <w:proofErr w:type="gramEnd"/>
-      <w:r>
-        <w:rPr>
-          <w:color w:val="000000" w:themeColor="text1"/>
-          <w:sz w:val="32"/>
-          <w:szCs w:val="32"/>
-        </w:rPr>
-        <w:t xml:space="preserve"> else the loop will be stop executing</w:t>
+        <w:t>In this loop first it executes the statements and then check the condition. If condition is true then loop execution will be continue else the loop will be stop executing</w:t>
       </w:r>
       <w:r>
         <w:rPr>

</xml_diff>